<commit_message>
memperbaiki kesalahan kode modul 1 dan membuat class di modul 2
</commit_message>
<xml_diff>
--- a/11241080_Sulthan Farizan Fawwaz_Tugas Modul 1.docx
+++ b/11241080_Sulthan Farizan Fawwaz_Tugas Modul 1.docx
@@ -13,7 +13,6 @@
           <w:szCs w:val="36"/>
         </w:rPr>
       </w:pPr>
-      <w:proofErr w:type="spellStart"/>
       <w:r>
         <w:rPr>
           <w:rFonts w:ascii="Times New Roman" w:hAnsi="Times New Roman" w:cs="Times New Roman"/>
@@ -22,97 +21,8 @@
           <w:sz w:val="36"/>
           <w:szCs w:val="36"/>
         </w:rPr>
-        <w:t>Laporan</w:t>
+        <w:t>Laporan Praktikum Pemrograman Berorientasi Objek</w:t>
       </w:r>
-      <w:proofErr w:type="spellEnd"/>
-      <w:r>
-        <w:rPr>
-          <w:rFonts w:ascii="Times New Roman" w:hAnsi="Times New Roman" w:cs="Times New Roman"/>
-          <w:b/>
-          <w:bCs/>
-          <w:sz w:val="36"/>
-          <w:szCs w:val="36"/>
-        </w:rPr>
-        <w:t xml:space="preserve"> </w:t>
-      </w:r>
-      <w:proofErr w:type="spellStart"/>
-      <w:r>
-        <w:rPr>
-          <w:rFonts w:ascii="Times New Roman" w:hAnsi="Times New Roman" w:cs="Times New Roman"/>
-          <w:b/>
-          <w:bCs/>
-          <w:sz w:val="36"/>
-          <w:szCs w:val="36"/>
-        </w:rPr>
-        <w:t>Praktikum</w:t>
-      </w:r>
-      <w:proofErr w:type="spellEnd"/>
-      <w:r>
-        <w:rPr>
-          <w:rFonts w:ascii="Times New Roman" w:hAnsi="Times New Roman" w:cs="Times New Roman"/>
-          <w:b/>
-          <w:bCs/>
-          <w:sz w:val="36"/>
-          <w:szCs w:val="36"/>
-        </w:rPr>
-        <w:t xml:space="preserve"> </w:t>
-      </w:r>
-      <w:proofErr w:type="spellStart"/>
-      <w:r>
-        <w:rPr>
-          <w:rFonts w:ascii="Times New Roman" w:hAnsi="Times New Roman" w:cs="Times New Roman"/>
-          <w:b/>
-          <w:bCs/>
-          <w:sz w:val="36"/>
-          <w:szCs w:val="36"/>
-        </w:rPr>
-        <w:t>Pemrograman</w:t>
-      </w:r>
-      <w:proofErr w:type="spellEnd"/>
-      <w:r>
-        <w:rPr>
-          <w:rFonts w:ascii="Times New Roman" w:hAnsi="Times New Roman" w:cs="Times New Roman"/>
-          <w:b/>
-          <w:bCs/>
-          <w:sz w:val="36"/>
-          <w:szCs w:val="36"/>
-        </w:rPr>
-        <w:t xml:space="preserve"> </w:t>
-      </w:r>
-      <w:proofErr w:type="spellStart"/>
-      <w:r>
-        <w:rPr>
-          <w:rFonts w:ascii="Times New Roman" w:hAnsi="Times New Roman" w:cs="Times New Roman"/>
-          <w:b/>
-          <w:bCs/>
-          <w:sz w:val="36"/>
-          <w:szCs w:val="36"/>
-        </w:rPr>
-        <w:t>Berorientasi</w:t>
-      </w:r>
-      <w:proofErr w:type="spellEnd"/>
-      <w:r>
-        <w:rPr>
-          <w:rFonts w:ascii="Times New Roman" w:hAnsi="Times New Roman" w:cs="Times New Roman"/>
-          <w:b/>
-          <w:bCs/>
-          <w:sz w:val="36"/>
-          <w:szCs w:val="36"/>
-        </w:rPr>
-        <w:t xml:space="preserve"> </w:t>
-      </w:r>
-      <w:proofErr w:type="spellStart"/>
-      <w:r>
-        <w:rPr>
-          <w:rFonts w:ascii="Times New Roman" w:hAnsi="Times New Roman" w:cs="Times New Roman"/>
-          <w:b/>
-          <w:bCs/>
-          <w:sz w:val="36"/>
-          <w:szCs w:val="36"/>
-        </w:rPr>
-        <w:t>Objek</w:t>
-      </w:r>
-      <w:proofErr w:type="spellEnd"/>
     </w:p>
     <w:p>
       <w:pPr>
@@ -147,7 +57,6 @@
           <w:szCs w:val="36"/>
         </w:rPr>
       </w:pPr>
-      <w:proofErr w:type="spellStart"/>
       <w:r>
         <w:rPr>
           <w:rFonts w:ascii="Times New Roman" w:hAnsi="Times New Roman" w:cs="Times New Roman"/>
@@ -156,62 +65,7 @@
           <w:sz w:val="36"/>
           <w:szCs w:val="36"/>
         </w:rPr>
-        <w:t>Memahami</w:t>
-      </w:r>
-      <w:proofErr w:type="spellEnd"/>
-      <w:r>
-        <w:rPr>
-          <w:rFonts w:ascii="Times New Roman" w:hAnsi="Times New Roman" w:cs="Times New Roman"/>
-          <w:b/>
-          <w:bCs/>
-          <w:sz w:val="36"/>
-          <w:szCs w:val="36"/>
-        </w:rPr>
-        <w:t xml:space="preserve"> Dasar </w:t>
-      </w:r>
-      <w:proofErr w:type="spellStart"/>
-      <w:r>
-        <w:rPr>
-          <w:rFonts w:ascii="Times New Roman" w:hAnsi="Times New Roman" w:cs="Times New Roman"/>
-          <w:b/>
-          <w:bCs/>
-          <w:sz w:val="36"/>
-          <w:szCs w:val="36"/>
-        </w:rPr>
-        <w:t>Dasar</w:t>
-      </w:r>
-      <w:proofErr w:type="spellEnd"/>
-      <w:r>
-        <w:rPr>
-          <w:rFonts w:ascii="Times New Roman" w:hAnsi="Times New Roman" w:cs="Times New Roman"/>
-          <w:b/>
-          <w:bCs/>
-          <w:sz w:val="36"/>
-          <w:szCs w:val="36"/>
-        </w:rPr>
-        <w:t xml:space="preserve"> </w:t>
-      </w:r>
-      <w:proofErr w:type="spellStart"/>
-      <w:r>
-        <w:rPr>
-          <w:rFonts w:ascii="Times New Roman" w:hAnsi="Times New Roman" w:cs="Times New Roman"/>
-          <w:b/>
-          <w:bCs/>
-          <w:sz w:val="36"/>
-          <w:szCs w:val="36"/>
-        </w:rPr>
-        <w:t>Pemrograman</w:t>
-      </w:r>
-      <w:proofErr w:type="spellEnd"/>
-      <w:r>
-        <w:rPr>
-          <w:rFonts w:ascii="Times New Roman" w:hAnsi="Times New Roman" w:cs="Times New Roman"/>
-          <w:b/>
-          <w:bCs/>
-          <w:sz w:val="36"/>
-          <w:szCs w:val="36"/>
-        </w:rPr>
-        <w:t xml:space="preserve"> Java</w:t>
+        <w:t>Memahami Dasar Dasar Pemrograman Java</w:t>
       </w:r>
     </w:p>
     <w:p>
@@ -309,7 +163,6 @@
           <w:szCs w:val="32"/>
         </w:rPr>
       </w:pPr>
-      <w:proofErr w:type="spellStart"/>
       <w:r>
         <w:rPr>
           <w:rFonts w:ascii="Times New Roman" w:hAnsi="Times New Roman" w:cs="Times New Roman"/>
@@ -318,18 +171,7 @@
           <w:sz w:val="32"/>
           <w:szCs w:val="32"/>
         </w:rPr>
-        <w:t>Disusun</w:t>
-      </w:r>
-      <w:proofErr w:type="spellEnd"/>
-      <w:r>
-        <w:rPr>
-          <w:rFonts w:ascii="Times New Roman" w:hAnsi="Times New Roman" w:cs="Times New Roman"/>
-          <w:b/>
-          <w:bCs/>
-          <w:sz w:val="32"/>
-          <w:szCs w:val="32"/>
-        </w:rPr>
-        <w:t xml:space="preserve"> oleh : </w:t>
+        <w:t xml:space="preserve">Disusun oleh : </w:t>
       </w:r>
     </w:p>
     <w:p>
@@ -345,7 +187,6 @@
           <w:szCs w:val="32"/>
         </w:rPr>
       </w:pPr>
-      <w:proofErr w:type="spellStart"/>
       <w:r>
         <w:rPr>
           <w:rFonts w:ascii="Times New Roman" w:hAnsi="Times New Roman" w:cs="Times New Roman"/>
@@ -354,40 +195,7 @@
           <w:sz w:val="32"/>
           <w:szCs w:val="32"/>
         </w:rPr>
-        <w:t>Sulthan</w:t>
-      </w:r>
-      <w:proofErr w:type="spellEnd"/>
-      <w:r>
-        <w:rPr>
-          <w:rFonts w:ascii="Times New Roman" w:hAnsi="Times New Roman" w:cs="Times New Roman"/>
-          <w:b/>
-          <w:bCs/>
-          <w:sz w:val="32"/>
-          <w:szCs w:val="32"/>
-        </w:rPr>
-        <w:t xml:space="preserve"> </w:t>
-      </w:r>
-      <w:proofErr w:type="spellStart"/>
-      <w:r>
-        <w:rPr>
-          <w:rFonts w:ascii="Times New Roman" w:hAnsi="Times New Roman" w:cs="Times New Roman"/>
-          <w:b/>
-          <w:bCs/>
-          <w:sz w:val="32"/>
-          <w:szCs w:val="32"/>
-        </w:rPr>
-        <w:t>Farizan</w:t>
-      </w:r>
-      <w:proofErr w:type="spellEnd"/>
-      <w:r>
-        <w:rPr>
-          <w:rFonts w:ascii="Times New Roman" w:hAnsi="Times New Roman" w:cs="Times New Roman"/>
-          <w:b/>
-          <w:bCs/>
-          <w:sz w:val="32"/>
-          <w:szCs w:val="32"/>
-        </w:rPr>
-        <w:t xml:space="preserve"> Fawwaz</w:t>
+        <w:t>Sulthan Farizan Fawwaz</w:t>
       </w:r>
     </w:p>
     <w:p>
@@ -427,7 +235,6 @@
           <w:szCs w:val="32"/>
         </w:rPr>
       </w:pPr>
-      <w:proofErr w:type="spellStart"/>
       <w:r>
         <w:rPr>
           <w:rFonts w:ascii="Times New Roman" w:hAnsi="Times New Roman" w:cs="Times New Roman"/>
@@ -436,18 +243,7 @@
           <w:sz w:val="32"/>
           <w:szCs w:val="32"/>
         </w:rPr>
-        <w:t>Kelas</w:t>
-      </w:r>
-      <w:proofErr w:type="spellEnd"/>
-      <w:r>
-        <w:rPr>
-          <w:rFonts w:ascii="Times New Roman" w:hAnsi="Times New Roman" w:cs="Times New Roman"/>
-          <w:b/>
-          <w:bCs/>
-          <w:sz w:val="32"/>
-          <w:szCs w:val="32"/>
-        </w:rPr>
-        <w:t xml:space="preserve"> C</w:t>
+        <w:t>Kelas C</w:t>
       </w:r>
     </w:p>
     <w:p>
@@ -598,41 +394,13 @@
           <w:szCs w:val="28"/>
         </w:rPr>
       </w:pPr>
-      <w:proofErr w:type="spellStart"/>
       <w:r>
         <w:rPr>
           <w:rFonts w:ascii="Times New Roman" w:hAnsi="Times New Roman" w:cs="Times New Roman"/>
           <w:sz w:val="28"/>
           <w:szCs w:val="28"/>
         </w:rPr>
-        <w:t>Dengan</w:t>
-      </w:r>
-      <w:proofErr w:type="spellEnd"/>
-      <w:r>
-        <w:rPr>
-          <w:rFonts w:ascii="Times New Roman" w:hAnsi="Times New Roman" w:cs="Times New Roman"/>
-          <w:sz w:val="28"/>
-          <w:szCs w:val="28"/>
-        </w:rPr>
-        <w:t xml:space="preserve"> </w:t>
-      </w:r>
-      <w:proofErr w:type="spellStart"/>
-      <w:r>
-        <w:rPr>
-          <w:rFonts w:ascii="Times New Roman" w:hAnsi="Times New Roman" w:cs="Times New Roman"/>
-          <w:sz w:val="28"/>
-          <w:szCs w:val="28"/>
-        </w:rPr>
-        <w:t>menerapkan</w:t>
-      </w:r>
-      <w:proofErr w:type="spellEnd"/>
-      <w:r>
-        <w:rPr>
-          <w:rFonts w:ascii="Times New Roman" w:hAnsi="Times New Roman" w:cs="Times New Roman"/>
-          <w:sz w:val="28"/>
-          <w:szCs w:val="28"/>
-        </w:rPr>
-        <w:t xml:space="preserve"> </w:t>
+        <w:t xml:space="preserve">Dengan menerapkan </w:t>
       </w:r>
       <w:r>
         <w:rPr>
@@ -640,43 +408,7 @@
           <w:sz w:val="28"/>
           <w:szCs w:val="28"/>
         </w:rPr>
-        <w:t xml:space="preserve">object dan method, </w:t>
-      </w:r>
-      <w:proofErr w:type="spellStart"/>
-      <w:r>
-        <w:rPr>
-          <w:rFonts w:ascii="Times New Roman" w:hAnsi="Times New Roman" w:cs="Times New Roman"/>
-          <w:sz w:val="28"/>
-          <w:szCs w:val="28"/>
-        </w:rPr>
-        <w:t>buatlah</w:t>
-      </w:r>
-      <w:proofErr w:type="spellEnd"/>
-      <w:r>
-        <w:rPr>
-          <w:rFonts w:ascii="Times New Roman" w:hAnsi="Times New Roman" w:cs="Times New Roman"/>
-          <w:sz w:val="28"/>
-          <w:szCs w:val="28"/>
-        </w:rPr>
-        <w:t xml:space="preserve"> program java </w:t>
-      </w:r>
-      <w:proofErr w:type="spellStart"/>
-      <w:r>
-        <w:rPr>
-          <w:rFonts w:ascii="Times New Roman" w:hAnsi="Times New Roman" w:cs="Times New Roman"/>
-          <w:sz w:val="28"/>
-          <w:szCs w:val="28"/>
-        </w:rPr>
-        <w:t>menghitung</w:t>
-      </w:r>
-      <w:proofErr w:type="spellEnd"/>
-      <w:r>
-        <w:rPr>
-          <w:rFonts w:ascii="Times New Roman" w:hAnsi="Times New Roman" w:cs="Times New Roman"/>
-          <w:sz w:val="28"/>
-          <w:szCs w:val="28"/>
-        </w:rPr>
-        <w:t xml:space="preserve"> :</w:t>
+        <w:t>object dan method, buatlah program java menghitung :</w:t>
       </w:r>
     </w:p>
     <w:p>
@@ -699,76 +431,7 @@
           <w:sz w:val="28"/>
           <w:szCs w:val="28"/>
         </w:rPr>
-        <w:t xml:space="preserve">Luas </w:t>
-      </w:r>
-      <w:proofErr w:type="spellStart"/>
-      <w:r>
-        <w:rPr>
-          <w:rFonts w:ascii="Times New Roman" w:hAnsi="Times New Roman" w:cs="Times New Roman"/>
-          <w:sz w:val="28"/>
-          <w:szCs w:val="28"/>
-        </w:rPr>
-        <w:t>isi</w:t>
-      </w:r>
-      <w:proofErr w:type="spellEnd"/>
-      <w:r>
-        <w:rPr>
-          <w:rFonts w:ascii="Times New Roman" w:hAnsi="Times New Roman" w:cs="Times New Roman"/>
-          <w:sz w:val="28"/>
-          <w:szCs w:val="28"/>
-        </w:rPr>
-        <w:t xml:space="preserve"> </w:t>
-      </w:r>
-      <w:proofErr w:type="spellStart"/>
-      <w:r>
-        <w:rPr>
-          <w:rFonts w:ascii="Times New Roman" w:hAnsi="Times New Roman" w:cs="Times New Roman"/>
-          <w:sz w:val="28"/>
-          <w:szCs w:val="28"/>
-        </w:rPr>
-        <w:t>tabung</w:t>
-      </w:r>
-      <w:proofErr w:type="spellEnd"/>
-    </w:p>
-    <w:p>
-      <w:pPr>
-        <w:pStyle w:val="ListParagraph"/>
-        <w:numPr>
-          <w:ilvl w:val="0"/>
-          <w:numId w:val="3"/>
-        </w:numPr>
-        <w:jc w:val="both"/>
-        <w:rPr>
-          <w:rFonts w:ascii="Times New Roman" w:hAnsi="Times New Roman" w:cs="Times New Roman"/>
-          <w:sz w:val="28"/>
-          <w:szCs w:val="28"/>
-        </w:rPr>
-      </w:pPr>
-      <w:r>
-        <w:rPr>
-          <w:rFonts w:ascii="Times New Roman" w:hAnsi="Times New Roman" w:cs="Times New Roman"/>
-          <w:sz w:val="28"/>
-          <w:szCs w:val="28"/>
-        </w:rPr>
-        <w:t xml:space="preserve">Luas </w:t>
-      </w:r>
-      <w:proofErr w:type="spellStart"/>
-      <w:r>
-        <w:rPr>
-          <w:rFonts w:ascii="Times New Roman" w:hAnsi="Times New Roman" w:cs="Times New Roman"/>
-          <w:sz w:val="28"/>
-          <w:szCs w:val="28"/>
-        </w:rPr>
-        <w:t>persegi</w:t>
-      </w:r>
-      <w:proofErr w:type="spellEnd"/>
-      <w:r>
-        <w:rPr>
-          <w:rFonts w:ascii="Times New Roman" w:hAnsi="Times New Roman" w:cs="Times New Roman"/>
-          <w:sz w:val="28"/>
-          <w:szCs w:val="28"/>
-        </w:rPr>
-        <w:t xml:space="preserve"> Panjang</w:t>
+        <w:t>Luas isi tabung</w:t>
       </w:r>
     </w:p>
     <w:p>
@@ -791,18 +454,31 @@
           <w:sz w:val="28"/>
           <w:szCs w:val="28"/>
         </w:rPr>
-        <w:t xml:space="preserve">Luas </w:t>
+        <w:t>Luas persegi Panjang</w:t>
       </w:r>
-      <w:proofErr w:type="spellStart"/>
+    </w:p>
+    <w:p>
+      <w:pPr>
+        <w:pStyle w:val="ListParagraph"/>
+        <w:numPr>
+          <w:ilvl w:val="0"/>
+          <w:numId w:val="3"/>
+        </w:numPr>
+        <w:jc w:val="both"/>
+        <w:rPr>
+          <w:rFonts w:ascii="Times New Roman" w:hAnsi="Times New Roman" w:cs="Times New Roman"/>
+          <w:sz w:val="28"/>
+          <w:szCs w:val="28"/>
+        </w:rPr>
+      </w:pPr>
       <w:r>
         <w:rPr>
           <w:rFonts w:ascii="Times New Roman" w:hAnsi="Times New Roman" w:cs="Times New Roman"/>
           <w:sz w:val="28"/>
           <w:szCs w:val="28"/>
         </w:rPr>
-        <w:t>trapesium</w:t>
+        <w:t>Luas trapesium</w:t>
       </w:r>
-      <w:proofErr w:type="spellEnd"/>
     </w:p>
     <w:p>
       <w:pPr>
@@ -830,239 +506,13 @@
           <w:szCs w:val="28"/>
         </w:rPr>
       </w:pPr>
-      <w:proofErr w:type="spellStart"/>
       <w:r>
         <w:rPr>
           <w:rFonts w:ascii="Times New Roman" w:hAnsi="Times New Roman" w:cs="Times New Roman"/>
           <w:sz w:val="28"/>
           <w:szCs w:val="28"/>
         </w:rPr>
-        <w:t>Buatlah</w:t>
-      </w:r>
-      <w:proofErr w:type="spellEnd"/>
-      <w:r>
-        <w:rPr>
-          <w:rFonts w:ascii="Times New Roman" w:hAnsi="Times New Roman" w:cs="Times New Roman"/>
-          <w:sz w:val="28"/>
-          <w:szCs w:val="28"/>
-        </w:rPr>
-        <w:t xml:space="preserve"> program </w:t>
-      </w:r>
-      <w:proofErr w:type="spellStart"/>
-      <w:r>
-        <w:rPr>
-          <w:rFonts w:ascii="Times New Roman" w:hAnsi="Times New Roman" w:cs="Times New Roman"/>
-          <w:sz w:val="28"/>
-          <w:szCs w:val="28"/>
-        </w:rPr>
-        <w:t>prosedural</w:t>
-      </w:r>
-      <w:proofErr w:type="spellEnd"/>
-      <w:r>
-        <w:rPr>
-          <w:rFonts w:ascii="Times New Roman" w:hAnsi="Times New Roman" w:cs="Times New Roman"/>
-          <w:sz w:val="28"/>
-          <w:szCs w:val="28"/>
-        </w:rPr>
-        <w:t xml:space="preserve"> dan Program </w:t>
-      </w:r>
-      <w:proofErr w:type="spellStart"/>
-      <w:r>
-        <w:rPr>
-          <w:rFonts w:ascii="Times New Roman" w:hAnsi="Times New Roman" w:cs="Times New Roman"/>
-          <w:sz w:val="28"/>
-          <w:szCs w:val="28"/>
-        </w:rPr>
-        <w:t>Berorientasi</w:t>
-      </w:r>
-      <w:proofErr w:type="spellEnd"/>
-      <w:r>
-        <w:rPr>
-          <w:rFonts w:ascii="Times New Roman" w:hAnsi="Times New Roman" w:cs="Times New Roman"/>
-          <w:sz w:val="28"/>
-          <w:szCs w:val="28"/>
-        </w:rPr>
-        <w:t xml:space="preserve"> </w:t>
-      </w:r>
-      <w:proofErr w:type="spellStart"/>
-      <w:r>
-        <w:rPr>
-          <w:rFonts w:ascii="Times New Roman" w:hAnsi="Times New Roman" w:cs="Times New Roman"/>
-          <w:sz w:val="28"/>
-          <w:szCs w:val="28"/>
-        </w:rPr>
-        <w:t>Objek</w:t>
-      </w:r>
-      <w:proofErr w:type="spellEnd"/>
-      <w:r>
-        <w:rPr>
-          <w:rFonts w:ascii="Times New Roman" w:hAnsi="Times New Roman" w:cs="Times New Roman"/>
-          <w:sz w:val="28"/>
-          <w:szCs w:val="28"/>
-        </w:rPr>
-        <w:t xml:space="preserve"> (OOP) yang </w:t>
-      </w:r>
-      <w:proofErr w:type="spellStart"/>
-      <w:r>
-        <w:rPr>
-          <w:rFonts w:ascii="Times New Roman" w:hAnsi="Times New Roman" w:cs="Times New Roman"/>
-          <w:sz w:val="28"/>
-          <w:szCs w:val="28"/>
-        </w:rPr>
-        <w:t>dapat</w:t>
-      </w:r>
-      <w:proofErr w:type="spellEnd"/>
-      <w:r>
-        <w:rPr>
-          <w:rFonts w:ascii="Times New Roman" w:hAnsi="Times New Roman" w:cs="Times New Roman"/>
-          <w:sz w:val="28"/>
-          <w:szCs w:val="28"/>
-        </w:rPr>
-        <w:t xml:space="preserve"> </w:t>
-      </w:r>
-      <w:proofErr w:type="spellStart"/>
-      <w:r>
-        <w:rPr>
-          <w:rFonts w:ascii="Times New Roman" w:hAnsi="Times New Roman" w:cs="Times New Roman"/>
-          <w:sz w:val="28"/>
-          <w:szCs w:val="28"/>
-        </w:rPr>
-        <w:t>menghitung</w:t>
-      </w:r>
-      <w:proofErr w:type="spellEnd"/>
-      <w:r>
-        <w:rPr>
-          <w:rFonts w:ascii="Times New Roman" w:hAnsi="Times New Roman" w:cs="Times New Roman"/>
-          <w:sz w:val="28"/>
-          <w:szCs w:val="28"/>
-        </w:rPr>
-        <w:t xml:space="preserve"> volume </w:t>
-      </w:r>
-      <w:proofErr w:type="spellStart"/>
-      <w:r>
-        <w:rPr>
-          <w:rFonts w:ascii="Times New Roman" w:hAnsi="Times New Roman" w:cs="Times New Roman"/>
-          <w:sz w:val="28"/>
-          <w:szCs w:val="28"/>
-        </w:rPr>
-        <w:t>Tabung</w:t>
-      </w:r>
-      <w:proofErr w:type="spellEnd"/>
-      <w:r>
-        <w:rPr>
-          <w:rFonts w:ascii="Times New Roman" w:hAnsi="Times New Roman" w:cs="Times New Roman"/>
-          <w:sz w:val="28"/>
-          <w:szCs w:val="28"/>
-        </w:rPr>
-        <w:t xml:space="preserve">. </w:t>
-      </w:r>
-      <w:proofErr w:type="spellStart"/>
-      <w:r>
-        <w:rPr>
-          <w:rFonts w:ascii="Times New Roman" w:hAnsi="Times New Roman" w:cs="Times New Roman"/>
-          <w:sz w:val="28"/>
-          <w:szCs w:val="28"/>
-        </w:rPr>
-        <w:t>Tunjukkan</w:t>
-      </w:r>
-      <w:proofErr w:type="spellEnd"/>
-      <w:r>
-        <w:rPr>
-          <w:rFonts w:ascii="Times New Roman" w:hAnsi="Times New Roman" w:cs="Times New Roman"/>
-          <w:sz w:val="28"/>
-          <w:szCs w:val="28"/>
-        </w:rPr>
-        <w:t xml:space="preserve"> </w:t>
-      </w:r>
-      <w:proofErr w:type="spellStart"/>
-      <w:r>
-        <w:rPr>
-          <w:rFonts w:ascii="Times New Roman" w:hAnsi="Times New Roman" w:cs="Times New Roman"/>
-          <w:sz w:val="28"/>
-          <w:szCs w:val="28"/>
-        </w:rPr>
-        <w:t>dimana</w:t>
-      </w:r>
-      <w:proofErr w:type="spellEnd"/>
-      <w:r>
-        <w:rPr>
-          <w:rFonts w:ascii="Times New Roman" w:hAnsi="Times New Roman" w:cs="Times New Roman"/>
-          <w:sz w:val="28"/>
-          <w:szCs w:val="28"/>
-        </w:rPr>
-        <w:t xml:space="preserve"> </w:t>
-      </w:r>
-      <w:proofErr w:type="spellStart"/>
-      <w:r>
-        <w:rPr>
-          <w:rFonts w:ascii="Times New Roman" w:hAnsi="Times New Roman" w:cs="Times New Roman"/>
-          <w:sz w:val="28"/>
-          <w:szCs w:val="28"/>
-        </w:rPr>
-        <w:t>letak</w:t>
-      </w:r>
-      <w:proofErr w:type="spellEnd"/>
-      <w:r>
-        <w:rPr>
-          <w:rFonts w:ascii="Times New Roman" w:hAnsi="Times New Roman" w:cs="Times New Roman"/>
-          <w:sz w:val="28"/>
-          <w:szCs w:val="28"/>
-        </w:rPr>
-        <w:t xml:space="preserve"> </w:t>
-      </w:r>
-      <w:proofErr w:type="spellStart"/>
-      <w:r>
-        <w:rPr>
-          <w:rFonts w:ascii="Times New Roman" w:hAnsi="Times New Roman" w:cs="Times New Roman"/>
-          <w:sz w:val="28"/>
-          <w:szCs w:val="28"/>
-        </w:rPr>
-        <w:t>perbedaan</w:t>
-      </w:r>
-      <w:proofErr w:type="spellEnd"/>
-      <w:r>
-        <w:rPr>
-          <w:rFonts w:ascii="Times New Roman" w:hAnsi="Times New Roman" w:cs="Times New Roman"/>
-          <w:sz w:val="28"/>
-          <w:szCs w:val="28"/>
-        </w:rPr>
-        <w:t xml:space="preserve"> </w:t>
-      </w:r>
-      <w:proofErr w:type="spellStart"/>
-      <w:r>
-        <w:rPr>
-          <w:rFonts w:ascii="Times New Roman" w:hAnsi="Times New Roman" w:cs="Times New Roman"/>
-          <w:sz w:val="28"/>
-          <w:szCs w:val="28"/>
-        </w:rPr>
-        <w:t>pemrograman</w:t>
-      </w:r>
-      <w:proofErr w:type="spellEnd"/>
-      <w:r>
-        <w:rPr>
-          <w:rFonts w:ascii="Times New Roman" w:hAnsi="Times New Roman" w:cs="Times New Roman"/>
-          <w:sz w:val="28"/>
-          <w:szCs w:val="28"/>
-        </w:rPr>
-        <w:t xml:space="preserve"> </w:t>
-      </w:r>
-      <w:proofErr w:type="spellStart"/>
-      <w:r>
-        <w:rPr>
-          <w:rFonts w:ascii="Times New Roman" w:hAnsi="Times New Roman" w:cs="Times New Roman"/>
-          <w:sz w:val="28"/>
-          <w:szCs w:val="28"/>
-        </w:rPr>
-        <w:t>prosedural</w:t>
-      </w:r>
-      <w:proofErr w:type="spellEnd"/>
-      <w:r>
-        <w:rPr>
-          <w:rFonts w:ascii="Times New Roman" w:hAnsi="Times New Roman" w:cs="Times New Roman"/>
-          <w:sz w:val="28"/>
-          <w:szCs w:val="28"/>
-        </w:rPr>
-        <w:t xml:space="preserve"> dan OOP.</w:t>
+        <w:t>Buatlah program prosedural dan Program Berorientasi Objek (OOP) yang dapat menghitung volume Tabung. Tunjukkan dimana letak perbedaan pemrograman prosedural dan OOP.</w:t>
       </w:r>
     </w:p>
     <w:p>
@@ -1128,7 +578,6 @@
           <w:szCs w:val="28"/>
         </w:rPr>
       </w:pPr>
-      <w:proofErr w:type="spellStart"/>
       <w:r>
         <w:rPr>
           <w:rFonts w:ascii="Times New Roman" w:hAnsi="Times New Roman" w:cs="Times New Roman"/>
@@ -1137,18 +586,7 @@
           <w:sz w:val="28"/>
           <w:szCs w:val="28"/>
         </w:rPr>
-        <w:t>Nomor</w:t>
-      </w:r>
-      <w:proofErr w:type="spellEnd"/>
-      <w:r>
-        <w:rPr>
-          <w:rFonts w:ascii="Times New Roman" w:hAnsi="Times New Roman" w:cs="Times New Roman"/>
-          <w:b/>
-          <w:bCs/>
-          <w:sz w:val="28"/>
-          <w:szCs w:val="28"/>
-        </w:rPr>
-        <w:t xml:space="preserve"> 1</w:t>
+        <w:t>Nomor 1</w:t>
       </w:r>
       <w:r>
         <w:rPr>
@@ -1904,25 +1342,7 @@
                 <w:sz w:val="20"/>
                 <w:szCs w:val="20"/>
               </w:rPr>
-              <w:t xml:space="preserve">public class </w:t>
-            </w:r>
-            <w:proofErr w:type="spellStart"/>
-            <w:r>
-              <w:rPr>
-                <w:rFonts w:ascii="Courier New" w:hAnsi="Courier New" w:cs="Courier New"/>
-                <w:sz w:val="20"/>
-                <w:szCs w:val="20"/>
-              </w:rPr>
-              <w:t>Tabung</w:t>
-            </w:r>
-            <w:proofErr w:type="spellEnd"/>
-            <w:r>
-              <w:rPr>
-                <w:rFonts w:ascii="Courier New" w:hAnsi="Courier New" w:cs="Courier New"/>
-                <w:sz w:val="20"/>
-                <w:szCs w:val="20"/>
-              </w:rPr>
-              <w:t xml:space="preserve"> {</w:t>
+              <w:t>public class Tabung {</w:t>
             </w:r>
           </w:p>
           <w:p>
@@ -1956,226 +1376,64 @@
                 <w:sz w:val="20"/>
                 <w:szCs w:val="20"/>
               </w:rPr>
-              <w:t xml:space="preserve">public static void main(String[] </w:t>
-            </w:r>
-            <w:proofErr w:type="spellStart"/>
-            <w:r>
-              <w:rPr>
-                <w:rFonts w:ascii="Courier New" w:hAnsi="Courier New" w:cs="Courier New"/>
-                <w:sz w:val="20"/>
-                <w:szCs w:val="20"/>
-              </w:rPr>
-              <w:t>args</w:t>
-            </w:r>
-            <w:proofErr w:type="spellEnd"/>
-            <w:r>
-              <w:rPr>
-                <w:rFonts w:ascii="Courier New" w:hAnsi="Courier New" w:cs="Courier New"/>
-                <w:sz w:val="20"/>
-                <w:szCs w:val="20"/>
-              </w:rPr>
-              <w:t>) {</w:t>
-            </w:r>
-          </w:p>
-          <w:p>
-            <w:pPr>
-              <w:pStyle w:val="ListParagraph"/>
-              <w:jc w:val="both"/>
-              <w:rPr>
-                <w:rFonts w:ascii="Courier New" w:hAnsi="Courier New" w:cs="Courier New"/>
-                <w:sz w:val="20"/>
-                <w:szCs w:val="20"/>
-              </w:rPr>
-            </w:pPr>
-            <w:r>
-              <w:rPr>
-                <w:rFonts w:ascii="Courier New" w:hAnsi="Courier New" w:cs="Courier New"/>
-                <w:sz w:val="20"/>
-                <w:szCs w:val="20"/>
-              </w:rPr>
-              <w:t xml:space="preserve">  </w:t>
-            </w:r>
-            <w:proofErr w:type="spellStart"/>
-            <w:r>
-              <w:rPr>
-                <w:rFonts w:ascii="Courier New" w:hAnsi="Courier New" w:cs="Courier New"/>
-                <w:sz w:val="20"/>
-                <w:szCs w:val="20"/>
-              </w:rPr>
-              <w:t>LuasIsi</w:t>
-            </w:r>
-            <w:proofErr w:type="spellEnd"/>
-            <w:r>
-              <w:rPr>
-                <w:rFonts w:ascii="Courier New" w:hAnsi="Courier New" w:cs="Courier New"/>
-                <w:sz w:val="20"/>
-                <w:szCs w:val="20"/>
-              </w:rPr>
-              <w:t xml:space="preserve"> </w:t>
-            </w:r>
-            <w:proofErr w:type="spellStart"/>
-            <w:r>
-              <w:rPr>
-                <w:rFonts w:ascii="Courier New" w:hAnsi="Courier New" w:cs="Courier New"/>
-                <w:sz w:val="20"/>
-                <w:szCs w:val="20"/>
-              </w:rPr>
-              <w:t>Tabung</w:t>
-            </w:r>
-            <w:proofErr w:type="spellEnd"/>
-            <w:r>
-              <w:rPr>
-                <w:rFonts w:ascii="Courier New" w:hAnsi="Courier New" w:cs="Courier New"/>
-                <w:sz w:val="20"/>
-                <w:szCs w:val="20"/>
-              </w:rPr>
-              <w:t xml:space="preserve"> = new </w:t>
-            </w:r>
-            <w:proofErr w:type="spellStart"/>
-            <w:r>
-              <w:rPr>
-                <w:rFonts w:ascii="Courier New" w:hAnsi="Courier New" w:cs="Courier New"/>
-                <w:sz w:val="20"/>
-                <w:szCs w:val="20"/>
-              </w:rPr>
-              <w:t>LuasIsi</w:t>
-            </w:r>
-            <w:proofErr w:type="spellEnd"/>
-            <w:r>
-              <w:rPr>
-                <w:rFonts w:ascii="Courier New" w:hAnsi="Courier New" w:cs="Courier New"/>
-                <w:sz w:val="20"/>
-                <w:szCs w:val="20"/>
-              </w:rPr>
-              <w:t>(10, 7);</w:t>
-            </w:r>
-          </w:p>
-          <w:p>
-            <w:pPr>
-              <w:pStyle w:val="ListParagraph"/>
-              <w:jc w:val="both"/>
-              <w:rPr>
-                <w:rFonts w:ascii="Courier New" w:hAnsi="Courier New" w:cs="Courier New"/>
-                <w:sz w:val="20"/>
-                <w:szCs w:val="20"/>
-              </w:rPr>
-            </w:pPr>
-            <w:r>
-              <w:rPr>
-                <w:rFonts w:ascii="Courier New" w:hAnsi="Courier New" w:cs="Courier New"/>
-                <w:sz w:val="20"/>
-                <w:szCs w:val="20"/>
-              </w:rPr>
-              <w:t xml:space="preserve">  double </w:t>
-            </w:r>
-            <w:proofErr w:type="spellStart"/>
-            <w:r>
-              <w:rPr>
-                <w:rFonts w:ascii="Courier New" w:hAnsi="Courier New" w:cs="Courier New"/>
-                <w:sz w:val="20"/>
-                <w:szCs w:val="20"/>
-              </w:rPr>
-              <w:t>LuasIsi</w:t>
-            </w:r>
-            <w:proofErr w:type="spellEnd"/>
-            <w:r>
-              <w:rPr>
-                <w:rFonts w:ascii="Courier New" w:hAnsi="Courier New" w:cs="Courier New"/>
-                <w:sz w:val="20"/>
-                <w:szCs w:val="20"/>
-              </w:rPr>
-              <w:t xml:space="preserve"> = </w:t>
-            </w:r>
-            <w:proofErr w:type="spellStart"/>
-            <w:r>
-              <w:rPr>
-                <w:rFonts w:ascii="Courier New" w:hAnsi="Courier New" w:cs="Courier New"/>
-                <w:sz w:val="20"/>
-                <w:szCs w:val="20"/>
-              </w:rPr>
-              <w:t>Tabung.HitungLuas</w:t>
-            </w:r>
-            <w:proofErr w:type="spellEnd"/>
-            <w:r>
-              <w:rPr>
-                <w:rFonts w:ascii="Courier New" w:hAnsi="Courier New" w:cs="Courier New"/>
-                <w:sz w:val="20"/>
-                <w:szCs w:val="20"/>
-              </w:rPr>
-              <w:t>();</w:t>
-            </w:r>
-          </w:p>
-          <w:p>
-            <w:pPr>
-              <w:pStyle w:val="ListParagraph"/>
-              <w:jc w:val="both"/>
-              <w:rPr>
-                <w:rFonts w:ascii="Courier New" w:hAnsi="Courier New" w:cs="Courier New"/>
-                <w:sz w:val="20"/>
-                <w:szCs w:val="20"/>
-              </w:rPr>
-            </w:pPr>
-            <w:r>
-              <w:rPr>
-                <w:rFonts w:ascii="Courier New" w:hAnsi="Courier New" w:cs="Courier New"/>
-                <w:sz w:val="20"/>
-                <w:szCs w:val="20"/>
-              </w:rPr>
-              <w:t xml:space="preserve">  </w:t>
-            </w:r>
-            <w:proofErr w:type="spellStart"/>
-            <w:r>
-              <w:rPr>
-                <w:rFonts w:ascii="Courier New" w:hAnsi="Courier New" w:cs="Courier New"/>
-                <w:sz w:val="20"/>
-                <w:szCs w:val="20"/>
-              </w:rPr>
-              <w:t>System.out.println</w:t>
-            </w:r>
-            <w:proofErr w:type="spellEnd"/>
-            <w:r>
-              <w:rPr>
-                <w:rFonts w:ascii="Courier New" w:hAnsi="Courier New" w:cs="Courier New"/>
-                <w:sz w:val="20"/>
-                <w:szCs w:val="20"/>
-              </w:rPr>
-              <w:t xml:space="preserve">("Luas Isi </w:t>
-            </w:r>
-            <w:proofErr w:type="spellStart"/>
-            <w:r>
-              <w:rPr>
-                <w:rFonts w:ascii="Courier New" w:hAnsi="Courier New" w:cs="Courier New"/>
-                <w:sz w:val="20"/>
-                <w:szCs w:val="20"/>
-              </w:rPr>
-              <w:t>Tabung</w:t>
-            </w:r>
-            <w:proofErr w:type="spellEnd"/>
-            <w:r>
-              <w:rPr>
-                <w:rFonts w:ascii="Courier New" w:hAnsi="Courier New" w:cs="Courier New"/>
-                <w:sz w:val="20"/>
-                <w:szCs w:val="20"/>
-              </w:rPr>
-              <w:t xml:space="preserve"> : " + </w:t>
-            </w:r>
-            <w:proofErr w:type="spellStart"/>
-            <w:r>
-              <w:rPr>
-                <w:rFonts w:ascii="Courier New" w:hAnsi="Courier New" w:cs="Courier New"/>
-                <w:sz w:val="20"/>
-                <w:szCs w:val="20"/>
-              </w:rPr>
-              <w:t>LuasIsi</w:t>
-            </w:r>
-            <w:proofErr w:type="spellEnd"/>
-            <w:r>
-              <w:rPr>
-                <w:rFonts w:ascii="Courier New" w:hAnsi="Courier New" w:cs="Courier New"/>
-                <w:sz w:val="20"/>
-                <w:szCs w:val="20"/>
-              </w:rPr>
-              <w:t>);</w:t>
+              <w:t>public static void main(String[] args) {</w:t>
+            </w:r>
+          </w:p>
+          <w:p>
+            <w:pPr>
+              <w:pStyle w:val="ListParagraph"/>
+              <w:jc w:val="both"/>
+              <w:rPr>
+                <w:rFonts w:ascii="Courier New" w:hAnsi="Courier New" w:cs="Courier New"/>
+                <w:sz w:val="20"/>
+                <w:szCs w:val="20"/>
+              </w:rPr>
+            </w:pPr>
+            <w:r>
+              <w:rPr>
+                <w:rFonts w:ascii="Courier New" w:hAnsi="Courier New" w:cs="Courier New"/>
+                <w:sz w:val="20"/>
+                <w:szCs w:val="20"/>
+              </w:rPr>
+              <w:t xml:space="preserve">  LuasIsi Tabung = new LuasIsi(10, 7);</w:t>
+            </w:r>
+          </w:p>
+          <w:p>
+            <w:pPr>
+              <w:pStyle w:val="ListParagraph"/>
+              <w:jc w:val="both"/>
+              <w:rPr>
+                <w:rFonts w:ascii="Courier New" w:hAnsi="Courier New" w:cs="Courier New"/>
+                <w:sz w:val="20"/>
+                <w:szCs w:val="20"/>
+              </w:rPr>
+            </w:pPr>
+            <w:r>
+              <w:rPr>
+                <w:rFonts w:ascii="Courier New" w:hAnsi="Courier New" w:cs="Courier New"/>
+                <w:sz w:val="20"/>
+                <w:szCs w:val="20"/>
+              </w:rPr>
+              <w:t xml:space="preserve">  double LuasIsi = Tabung.HitungLuas();</w:t>
+            </w:r>
+          </w:p>
+          <w:p>
+            <w:pPr>
+              <w:pStyle w:val="ListParagraph"/>
+              <w:jc w:val="both"/>
+              <w:rPr>
+                <w:rFonts w:ascii="Courier New" w:hAnsi="Courier New" w:cs="Courier New"/>
+                <w:sz w:val="20"/>
+                <w:szCs w:val="20"/>
+              </w:rPr>
+            </w:pPr>
+            <w:r>
+              <w:rPr>
+                <w:rFonts w:ascii="Courier New" w:hAnsi="Courier New" w:cs="Courier New"/>
+                <w:sz w:val="20"/>
+                <w:szCs w:val="20"/>
+              </w:rPr>
+              <w:t xml:space="preserve">  System.out.println("Luas Isi Tabung : " + LuasIsi);</w:t>
             </w:r>
           </w:p>
           <w:p>
@@ -2229,25 +1487,7 @@
                 <w:sz w:val="20"/>
                 <w:szCs w:val="20"/>
               </w:rPr>
-              <w:t xml:space="preserve">class </w:t>
-            </w:r>
-            <w:proofErr w:type="spellStart"/>
-            <w:r>
-              <w:rPr>
-                <w:rFonts w:ascii="Courier New" w:hAnsi="Courier New" w:cs="Courier New"/>
-                <w:sz w:val="20"/>
-                <w:szCs w:val="20"/>
-              </w:rPr>
-              <w:t>LuasIsi</w:t>
-            </w:r>
-            <w:proofErr w:type="spellEnd"/>
-            <w:r>
-              <w:rPr>
-                <w:rFonts w:ascii="Courier New" w:hAnsi="Courier New" w:cs="Courier New"/>
-                <w:sz w:val="20"/>
-                <w:szCs w:val="20"/>
-              </w:rPr>
-              <w:t xml:space="preserve"> {</w:t>
+              <w:t>class LuasIsi {</w:t>
             </w:r>
           </w:p>
           <w:p>
@@ -2273,25 +1513,7 @@
                 <w:sz w:val="20"/>
                 <w:szCs w:val="20"/>
               </w:rPr>
-              <w:t xml:space="preserve">double PI = </w:t>
-            </w:r>
-            <w:proofErr w:type="spellStart"/>
-            <w:r>
-              <w:rPr>
-                <w:rFonts w:ascii="Courier New" w:hAnsi="Courier New" w:cs="Courier New"/>
-                <w:sz w:val="20"/>
-                <w:szCs w:val="20"/>
-              </w:rPr>
-              <w:t>Math.PI</w:t>
-            </w:r>
-            <w:proofErr w:type="spellEnd"/>
-            <w:r>
-              <w:rPr>
-                <w:rFonts w:ascii="Courier New" w:hAnsi="Courier New" w:cs="Courier New"/>
-                <w:sz w:val="20"/>
-                <w:szCs w:val="20"/>
-              </w:rPr>
-              <w:t>;</w:t>
+              <w:t>double PI = Math.PI;</w:t>
             </w:r>
           </w:p>
           <w:p>
@@ -2317,25 +1539,7 @@
                 <w:sz w:val="20"/>
                 <w:szCs w:val="20"/>
               </w:rPr>
-              <w:t xml:space="preserve">double </w:t>
-            </w:r>
-            <w:proofErr w:type="spellStart"/>
-            <w:r>
-              <w:rPr>
-                <w:rFonts w:ascii="Courier New" w:hAnsi="Courier New" w:cs="Courier New"/>
-                <w:sz w:val="20"/>
-                <w:szCs w:val="20"/>
-              </w:rPr>
-              <w:t>tinggi</w:t>
-            </w:r>
-            <w:proofErr w:type="spellEnd"/>
-            <w:r>
-              <w:rPr>
-                <w:rFonts w:ascii="Courier New" w:hAnsi="Courier New" w:cs="Courier New"/>
-                <w:sz w:val="20"/>
-                <w:szCs w:val="20"/>
-              </w:rPr>
-              <w:t>;</w:t>
+              <w:t>double tinggi;</w:t>
             </w:r>
           </w:p>
           <w:p>
@@ -2361,25 +1565,7 @@
                 <w:sz w:val="20"/>
                 <w:szCs w:val="20"/>
               </w:rPr>
-              <w:t xml:space="preserve">double </w:t>
-            </w:r>
-            <w:proofErr w:type="spellStart"/>
-            <w:r>
-              <w:rPr>
-                <w:rFonts w:ascii="Courier New" w:hAnsi="Courier New" w:cs="Courier New"/>
-                <w:sz w:val="20"/>
-                <w:szCs w:val="20"/>
-              </w:rPr>
-              <w:t>jarijari</w:t>
-            </w:r>
-            <w:proofErr w:type="spellEnd"/>
-            <w:r>
-              <w:rPr>
-                <w:rFonts w:ascii="Courier New" w:hAnsi="Courier New" w:cs="Courier New"/>
-                <w:sz w:val="20"/>
-                <w:szCs w:val="20"/>
-              </w:rPr>
-              <w:t>;</w:t>
+              <w:t>double jarijari;</w:t>
             </w:r>
           </w:p>
           <w:p>
@@ -2416,171 +1602,45 @@
                 <w:sz w:val="20"/>
                 <w:szCs w:val="20"/>
               </w:rPr>
-              <w:t xml:space="preserve">public </w:t>
-            </w:r>
-            <w:proofErr w:type="spellStart"/>
-            <w:r>
-              <w:rPr>
-                <w:rFonts w:ascii="Courier New" w:hAnsi="Courier New" w:cs="Courier New"/>
-                <w:sz w:val="20"/>
-                <w:szCs w:val="20"/>
-              </w:rPr>
-              <w:t>LuasIsi</w:t>
-            </w:r>
-            <w:proofErr w:type="spellEnd"/>
-            <w:r>
-              <w:rPr>
-                <w:rFonts w:ascii="Courier New" w:hAnsi="Courier New" w:cs="Courier New"/>
-                <w:sz w:val="20"/>
-                <w:szCs w:val="20"/>
-              </w:rPr>
-              <w:t xml:space="preserve">(double </w:t>
-            </w:r>
-            <w:proofErr w:type="spellStart"/>
-            <w:r>
-              <w:rPr>
-                <w:rFonts w:ascii="Courier New" w:hAnsi="Courier New" w:cs="Courier New"/>
-                <w:sz w:val="20"/>
-                <w:szCs w:val="20"/>
-              </w:rPr>
-              <w:t>tinggi</w:t>
-            </w:r>
-            <w:proofErr w:type="spellEnd"/>
-            <w:r>
-              <w:rPr>
-                <w:rFonts w:ascii="Courier New" w:hAnsi="Courier New" w:cs="Courier New"/>
-                <w:sz w:val="20"/>
-                <w:szCs w:val="20"/>
-              </w:rPr>
-              <w:t xml:space="preserve">, double </w:t>
-            </w:r>
-            <w:proofErr w:type="spellStart"/>
-            <w:r>
-              <w:rPr>
-                <w:rFonts w:ascii="Courier New" w:hAnsi="Courier New" w:cs="Courier New"/>
-                <w:sz w:val="20"/>
-                <w:szCs w:val="20"/>
-              </w:rPr>
-              <w:t>jarijari</w:t>
-            </w:r>
-            <w:proofErr w:type="spellEnd"/>
-            <w:r>
-              <w:rPr>
-                <w:rFonts w:ascii="Courier New" w:hAnsi="Courier New" w:cs="Courier New"/>
-                <w:sz w:val="20"/>
-                <w:szCs w:val="20"/>
-              </w:rPr>
-              <w:t>) {</w:t>
-            </w:r>
-          </w:p>
-          <w:p>
-            <w:pPr>
-              <w:pStyle w:val="ListParagraph"/>
-              <w:jc w:val="both"/>
-              <w:rPr>
-                <w:rFonts w:ascii="Courier New" w:hAnsi="Courier New" w:cs="Courier New"/>
-                <w:sz w:val="20"/>
-                <w:szCs w:val="20"/>
-              </w:rPr>
-            </w:pPr>
-            <w:r>
-              <w:rPr>
-                <w:rFonts w:ascii="Courier New" w:hAnsi="Courier New" w:cs="Courier New"/>
-                <w:sz w:val="20"/>
-                <w:szCs w:val="20"/>
-              </w:rPr>
-              <w:t xml:space="preserve">  </w:t>
-            </w:r>
-            <w:proofErr w:type="spellStart"/>
-            <w:r>
-              <w:rPr>
-                <w:rFonts w:ascii="Courier New" w:hAnsi="Courier New" w:cs="Courier New"/>
-                <w:sz w:val="20"/>
-                <w:szCs w:val="20"/>
-              </w:rPr>
-              <w:t>this.tinggi</w:t>
-            </w:r>
-            <w:proofErr w:type="spellEnd"/>
-            <w:r>
-              <w:rPr>
-                <w:rFonts w:ascii="Courier New" w:hAnsi="Courier New" w:cs="Courier New"/>
-                <w:sz w:val="20"/>
-                <w:szCs w:val="20"/>
-              </w:rPr>
-              <w:t xml:space="preserve"> = </w:t>
-            </w:r>
-            <w:proofErr w:type="spellStart"/>
-            <w:r>
-              <w:rPr>
-                <w:rFonts w:ascii="Courier New" w:hAnsi="Courier New" w:cs="Courier New"/>
-                <w:sz w:val="20"/>
-                <w:szCs w:val="20"/>
-              </w:rPr>
-              <w:t>tinggi</w:t>
-            </w:r>
-            <w:proofErr w:type="spellEnd"/>
-            <w:r>
-              <w:rPr>
-                <w:rFonts w:ascii="Courier New" w:hAnsi="Courier New" w:cs="Courier New"/>
-                <w:sz w:val="20"/>
-                <w:szCs w:val="20"/>
-              </w:rPr>
-              <w:t>;</w:t>
-            </w:r>
-          </w:p>
-          <w:p>
-            <w:pPr>
-              <w:pStyle w:val="ListParagraph"/>
-              <w:jc w:val="both"/>
-              <w:rPr>
-                <w:rFonts w:ascii="Courier New" w:hAnsi="Courier New" w:cs="Courier New"/>
-                <w:sz w:val="20"/>
-                <w:szCs w:val="20"/>
-              </w:rPr>
-            </w:pPr>
-            <w:r>
-              <w:rPr>
-                <w:rFonts w:ascii="Courier New" w:hAnsi="Courier New" w:cs="Courier New"/>
-                <w:sz w:val="20"/>
-                <w:szCs w:val="20"/>
-              </w:rPr>
-              <w:t xml:space="preserve">  </w:t>
-            </w:r>
-            <w:proofErr w:type="spellStart"/>
-            <w:r>
-              <w:rPr>
-                <w:rFonts w:ascii="Courier New" w:hAnsi="Courier New" w:cs="Courier New"/>
-                <w:sz w:val="20"/>
-                <w:szCs w:val="20"/>
-              </w:rPr>
-              <w:t>this.jarijari</w:t>
-            </w:r>
-            <w:proofErr w:type="spellEnd"/>
-            <w:r>
-              <w:rPr>
-                <w:rFonts w:ascii="Courier New" w:hAnsi="Courier New" w:cs="Courier New"/>
-                <w:sz w:val="20"/>
-                <w:szCs w:val="20"/>
-              </w:rPr>
-              <w:t xml:space="preserve"> = </w:t>
-            </w:r>
-            <w:proofErr w:type="spellStart"/>
-            <w:r>
-              <w:rPr>
-                <w:rFonts w:ascii="Courier New" w:hAnsi="Courier New" w:cs="Courier New"/>
-                <w:sz w:val="20"/>
-                <w:szCs w:val="20"/>
-              </w:rPr>
-              <w:t>jarijari</w:t>
-            </w:r>
-            <w:proofErr w:type="spellEnd"/>
-            <w:r>
-              <w:rPr>
-                <w:rFonts w:ascii="Courier New" w:hAnsi="Courier New" w:cs="Courier New"/>
-                <w:sz w:val="20"/>
-                <w:szCs w:val="20"/>
-              </w:rPr>
-              <w:t>;</w:t>
+              <w:t>public LuasIsi(double tinggi, double jarijari) {</w:t>
+            </w:r>
+          </w:p>
+          <w:p>
+            <w:pPr>
+              <w:pStyle w:val="ListParagraph"/>
+              <w:jc w:val="both"/>
+              <w:rPr>
+                <w:rFonts w:ascii="Courier New" w:hAnsi="Courier New" w:cs="Courier New"/>
+                <w:sz w:val="20"/>
+                <w:szCs w:val="20"/>
+              </w:rPr>
+            </w:pPr>
+            <w:r>
+              <w:rPr>
+                <w:rFonts w:ascii="Courier New" w:hAnsi="Courier New" w:cs="Courier New"/>
+                <w:sz w:val="20"/>
+                <w:szCs w:val="20"/>
+              </w:rPr>
+              <w:t xml:space="preserve">  this.tinggi = tinggi;</w:t>
+            </w:r>
+          </w:p>
+          <w:p>
+            <w:pPr>
+              <w:pStyle w:val="ListParagraph"/>
+              <w:jc w:val="both"/>
+              <w:rPr>
+                <w:rFonts w:ascii="Courier New" w:hAnsi="Courier New" w:cs="Courier New"/>
+                <w:sz w:val="20"/>
+                <w:szCs w:val="20"/>
+              </w:rPr>
+            </w:pPr>
+            <w:r>
+              <w:rPr>
+                <w:rFonts w:ascii="Courier New" w:hAnsi="Courier New" w:cs="Courier New"/>
+                <w:sz w:val="20"/>
+                <w:szCs w:val="20"/>
+              </w:rPr>
+              <w:t xml:space="preserve">  this.jarijari = jarijari;</w:t>
             </w:r>
           </w:p>
           <w:p>
@@ -2643,62 +1703,26 @@
                 <w:sz w:val="20"/>
                 <w:szCs w:val="20"/>
               </w:rPr>
-              <w:t xml:space="preserve">double </w:t>
-            </w:r>
-            <w:proofErr w:type="spellStart"/>
-            <w:r>
-              <w:rPr>
-                <w:rFonts w:ascii="Courier New" w:hAnsi="Courier New" w:cs="Courier New"/>
-                <w:sz w:val="20"/>
-                <w:szCs w:val="20"/>
-              </w:rPr>
-              <w:t>gettinggi</w:t>
-            </w:r>
-            <w:proofErr w:type="spellEnd"/>
-            <w:r>
-              <w:rPr>
-                <w:rFonts w:ascii="Courier New" w:hAnsi="Courier New" w:cs="Courier New"/>
-                <w:sz w:val="20"/>
-                <w:szCs w:val="20"/>
-              </w:rPr>
-              <w:t>() {</w:t>
-            </w:r>
-          </w:p>
-          <w:p>
-            <w:pPr>
-              <w:pStyle w:val="ListParagraph"/>
-              <w:jc w:val="both"/>
-              <w:rPr>
-                <w:rFonts w:ascii="Courier New" w:hAnsi="Courier New" w:cs="Courier New"/>
-                <w:sz w:val="20"/>
-                <w:szCs w:val="20"/>
-              </w:rPr>
-            </w:pPr>
-            <w:r>
-              <w:rPr>
-                <w:rFonts w:ascii="Courier New" w:hAnsi="Courier New" w:cs="Courier New"/>
-                <w:sz w:val="20"/>
-                <w:szCs w:val="20"/>
-              </w:rPr>
-              <w:t xml:space="preserve">  return </w:t>
-            </w:r>
-            <w:proofErr w:type="spellStart"/>
-            <w:r>
-              <w:rPr>
-                <w:rFonts w:ascii="Courier New" w:hAnsi="Courier New" w:cs="Courier New"/>
-                <w:sz w:val="20"/>
-                <w:szCs w:val="20"/>
-              </w:rPr>
-              <w:t>tinggi</w:t>
-            </w:r>
-            <w:proofErr w:type="spellEnd"/>
-            <w:r>
-              <w:rPr>
-                <w:rFonts w:ascii="Courier New" w:hAnsi="Courier New" w:cs="Courier New"/>
-                <w:sz w:val="20"/>
-                <w:szCs w:val="20"/>
-              </w:rPr>
-              <w:t>;</w:t>
+              <w:t>double gettinggi() {</w:t>
+            </w:r>
+          </w:p>
+          <w:p>
+            <w:pPr>
+              <w:pStyle w:val="ListParagraph"/>
+              <w:jc w:val="both"/>
+              <w:rPr>
+                <w:rFonts w:ascii="Courier New" w:hAnsi="Courier New" w:cs="Courier New"/>
+                <w:sz w:val="20"/>
+                <w:szCs w:val="20"/>
+              </w:rPr>
+            </w:pPr>
+            <w:r>
+              <w:rPr>
+                <w:rFonts w:ascii="Courier New" w:hAnsi="Courier New" w:cs="Courier New"/>
+                <w:sz w:val="20"/>
+                <w:szCs w:val="20"/>
+              </w:rPr>
+              <w:t xml:space="preserve">  return tinggi;</w:t>
             </w:r>
           </w:p>
           <w:p>
@@ -2750,62 +1774,26 @@
                 <w:sz w:val="20"/>
                 <w:szCs w:val="20"/>
               </w:rPr>
-              <w:t xml:space="preserve">double </w:t>
-            </w:r>
-            <w:proofErr w:type="spellStart"/>
-            <w:r>
-              <w:rPr>
-                <w:rFonts w:ascii="Courier New" w:hAnsi="Courier New" w:cs="Courier New"/>
-                <w:sz w:val="20"/>
-                <w:szCs w:val="20"/>
-              </w:rPr>
-              <w:t>getjarijari</w:t>
-            </w:r>
-            <w:proofErr w:type="spellEnd"/>
-            <w:r>
-              <w:rPr>
-                <w:rFonts w:ascii="Courier New" w:hAnsi="Courier New" w:cs="Courier New"/>
-                <w:sz w:val="20"/>
-                <w:szCs w:val="20"/>
-              </w:rPr>
-              <w:t>() {</w:t>
-            </w:r>
-          </w:p>
-          <w:p>
-            <w:pPr>
-              <w:pStyle w:val="ListParagraph"/>
-              <w:jc w:val="both"/>
-              <w:rPr>
-                <w:rFonts w:ascii="Courier New" w:hAnsi="Courier New" w:cs="Courier New"/>
-                <w:sz w:val="20"/>
-                <w:szCs w:val="20"/>
-              </w:rPr>
-            </w:pPr>
-            <w:r>
-              <w:rPr>
-                <w:rFonts w:ascii="Courier New" w:hAnsi="Courier New" w:cs="Courier New"/>
-                <w:sz w:val="20"/>
-                <w:szCs w:val="20"/>
-              </w:rPr>
-              <w:t xml:space="preserve">  return </w:t>
-            </w:r>
-            <w:proofErr w:type="spellStart"/>
-            <w:r>
-              <w:rPr>
-                <w:rFonts w:ascii="Courier New" w:hAnsi="Courier New" w:cs="Courier New"/>
-                <w:sz w:val="20"/>
-                <w:szCs w:val="20"/>
-              </w:rPr>
-              <w:t>jarijari</w:t>
-            </w:r>
-            <w:proofErr w:type="spellEnd"/>
-            <w:r>
-              <w:rPr>
-                <w:rFonts w:ascii="Courier New" w:hAnsi="Courier New" w:cs="Courier New"/>
-                <w:sz w:val="20"/>
-                <w:szCs w:val="20"/>
-              </w:rPr>
-              <w:t>;</w:t>
+              <w:t>double getjarijari() {</w:t>
+            </w:r>
+          </w:p>
+          <w:p>
+            <w:pPr>
+              <w:pStyle w:val="ListParagraph"/>
+              <w:jc w:val="both"/>
+              <w:rPr>
+                <w:rFonts w:ascii="Courier New" w:hAnsi="Courier New" w:cs="Courier New"/>
+                <w:sz w:val="20"/>
+                <w:szCs w:val="20"/>
+              </w:rPr>
+            </w:pPr>
+            <w:r>
+              <w:rPr>
+                <w:rFonts w:ascii="Courier New" w:hAnsi="Courier New" w:cs="Courier New"/>
+                <w:sz w:val="20"/>
+                <w:szCs w:val="20"/>
+              </w:rPr>
+              <w:t xml:space="preserve">  return jarijari;</w:t>
             </w:r>
           </w:p>
           <w:p>
@@ -2868,80 +1856,26 @@
                 <w:sz w:val="20"/>
                 <w:szCs w:val="20"/>
               </w:rPr>
-              <w:t xml:space="preserve">double </w:t>
-            </w:r>
-            <w:proofErr w:type="spellStart"/>
-            <w:r>
-              <w:rPr>
-                <w:rFonts w:ascii="Courier New" w:hAnsi="Courier New" w:cs="Courier New"/>
-                <w:sz w:val="20"/>
-                <w:szCs w:val="20"/>
-              </w:rPr>
-              <w:t>HitungLuas</w:t>
-            </w:r>
-            <w:proofErr w:type="spellEnd"/>
-            <w:r>
-              <w:rPr>
-                <w:rFonts w:ascii="Courier New" w:hAnsi="Courier New" w:cs="Courier New"/>
-                <w:sz w:val="20"/>
-                <w:szCs w:val="20"/>
-              </w:rPr>
-              <w:t>(){</w:t>
-            </w:r>
-          </w:p>
-          <w:p>
-            <w:pPr>
-              <w:pStyle w:val="ListParagraph"/>
-              <w:jc w:val="both"/>
-              <w:rPr>
-                <w:rFonts w:ascii="Courier New" w:hAnsi="Courier New" w:cs="Courier New"/>
-                <w:sz w:val="20"/>
-                <w:szCs w:val="20"/>
-              </w:rPr>
-            </w:pPr>
-            <w:r>
-              <w:rPr>
-                <w:rFonts w:ascii="Courier New" w:hAnsi="Courier New" w:cs="Courier New"/>
-                <w:sz w:val="20"/>
-                <w:szCs w:val="20"/>
-              </w:rPr>
-              <w:t xml:space="preserve">  return 2*PI*</w:t>
-            </w:r>
-            <w:proofErr w:type="spellStart"/>
-            <w:r>
-              <w:rPr>
-                <w:rFonts w:ascii="Courier New" w:hAnsi="Courier New" w:cs="Courier New"/>
-                <w:sz w:val="20"/>
-                <w:szCs w:val="20"/>
-              </w:rPr>
-              <w:t>jarijari</w:t>
-            </w:r>
-            <w:proofErr w:type="spellEnd"/>
-            <w:r>
-              <w:rPr>
-                <w:rFonts w:ascii="Courier New" w:hAnsi="Courier New" w:cs="Courier New"/>
-                <w:sz w:val="20"/>
-                <w:szCs w:val="20"/>
-              </w:rPr>
-              <w:t>*(</w:t>
-            </w:r>
-            <w:proofErr w:type="spellStart"/>
-            <w:r>
-              <w:rPr>
-                <w:rFonts w:ascii="Courier New" w:hAnsi="Courier New" w:cs="Courier New"/>
-                <w:sz w:val="20"/>
-                <w:szCs w:val="20"/>
-              </w:rPr>
-              <w:t>jarijari+tinggi</w:t>
-            </w:r>
-            <w:proofErr w:type="spellEnd"/>
-            <w:r>
-              <w:rPr>
-                <w:rFonts w:ascii="Courier New" w:hAnsi="Courier New" w:cs="Courier New"/>
-                <w:sz w:val="20"/>
-                <w:szCs w:val="20"/>
-              </w:rPr>
-              <w:t>);</w:t>
+              <w:t>double HitungLuas(){</w:t>
+            </w:r>
+          </w:p>
+          <w:p>
+            <w:pPr>
+              <w:pStyle w:val="ListParagraph"/>
+              <w:jc w:val="both"/>
+              <w:rPr>
+                <w:rFonts w:ascii="Courier New" w:hAnsi="Courier New" w:cs="Courier New"/>
+                <w:sz w:val="20"/>
+                <w:szCs w:val="20"/>
+              </w:rPr>
+            </w:pPr>
+            <w:r>
+              <w:rPr>
+                <w:rFonts w:ascii="Courier New" w:hAnsi="Courier New" w:cs="Courier New"/>
+                <w:sz w:val="20"/>
+                <w:szCs w:val="20"/>
+              </w:rPr>
+              <w:t xml:space="preserve">  return 2*PI*jarijari*(jarijari+tinggi);</w:t>
             </w:r>
           </w:p>
           <w:p>
@@ -3045,7 +1979,6 @@
           <w:szCs w:val="28"/>
         </w:rPr>
       </w:pPr>
-      <w:proofErr w:type="spellStart"/>
       <w:r>
         <w:rPr>
           <w:rFonts w:ascii="Times New Roman" w:hAnsi="Times New Roman" w:cs="Times New Roman"/>
@@ -3055,18 +1988,7 @@
           <w:szCs w:val="28"/>
         </w:rPr>
         <w:lastRenderedPageBreak/>
-        <w:t>Nomor</w:t>
-      </w:r>
-      <w:proofErr w:type="spellEnd"/>
-      <w:r>
-        <w:rPr>
-          <w:rFonts w:ascii="Times New Roman" w:hAnsi="Times New Roman" w:cs="Times New Roman"/>
-          <w:b/>
-          <w:bCs/>
-          <w:sz w:val="28"/>
-          <w:szCs w:val="28"/>
-        </w:rPr>
-        <w:t xml:space="preserve"> 1b</w:t>
+        <w:t>Nomor 1b</w:t>
       </w:r>
     </w:p>
     <w:tbl>
@@ -3809,25 +2731,7 @@
                 <w:sz w:val="20"/>
                 <w:szCs w:val="20"/>
               </w:rPr>
-              <w:t xml:space="preserve">public class </w:t>
-            </w:r>
-            <w:proofErr w:type="spellStart"/>
-            <w:r>
-              <w:rPr>
-                <w:rFonts w:ascii="Courier New" w:hAnsi="Courier New" w:cs="Courier New"/>
-                <w:sz w:val="20"/>
-                <w:szCs w:val="20"/>
-              </w:rPr>
-              <w:t>PersegiPanjang</w:t>
-            </w:r>
-            <w:proofErr w:type="spellEnd"/>
-            <w:r>
-              <w:rPr>
-                <w:rFonts w:ascii="Courier New" w:hAnsi="Courier New" w:cs="Courier New"/>
-                <w:sz w:val="20"/>
-                <w:szCs w:val="20"/>
-              </w:rPr>
-              <w:t xml:space="preserve"> {</w:t>
+              <w:t>public class PersegiPanjang {</w:t>
             </w:r>
           </w:p>
           <w:p>
@@ -3853,117 +2757,212 @@
                 <w:sz w:val="20"/>
                 <w:szCs w:val="20"/>
               </w:rPr>
-              <w:t xml:space="preserve"> public static void main(String[] </w:t>
-            </w:r>
-            <w:proofErr w:type="spellStart"/>
-            <w:r>
-              <w:rPr>
-                <w:rFonts w:ascii="Courier New" w:hAnsi="Courier New" w:cs="Courier New"/>
-                <w:sz w:val="20"/>
-                <w:szCs w:val="20"/>
-              </w:rPr>
-              <w:t>args</w:t>
-            </w:r>
-            <w:proofErr w:type="spellEnd"/>
-            <w:r>
-              <w:rPr>
-                <w:rFonts w:ascii="Courier New" w:hAnsi="Courier New" w:cs="Courier New"/>
-                <w:sz w:val="20"/>
-                <w:szCs w:val="20"/>
-              </w:rPr>
-              <w:t>) {</w:t>
-            </w:r>
-          </w:p>
-          <w:p>
-            <w:pPr>
-              <w:pStyle w:val="ListParagraph"/>
-              <w:jc w:val="both"/>
-              <w:rPr>
-                <w:rFonts w:ascii="Courier New" w:hAnsi="Courier New" w:cs="Courier New"/>
-                <w:sz w:val="20"/>
-                <w:szCs w:val="20"/>
-              </w:rPr>
-            </w:pPr>
-            <w:r>
-              <w:rPr>
-                <w:rFonts w:ascii="Courier New" w:hAnsi="Courier New" w:cs="Courier New"/>
-                <w:sz w:val="20"/>
-                <w:szCs w:val="20"/>
-              </w:rPr>
-              <w:t xml:space="preserve"> Luas </w:t>
-            </w:r>
-            <w:proofErr w:type="spellStart"/>
-            <w:r>
-              <w:rPr>
-                <w:rFonts w:ascii="Courier New" w:hAnsi="Courier New" w:cs="Courier New"/>
-                <w:sz w:val="20"/>
-                <w:szCs w:val="20"/>
-              </w:rPr>
-              <w:t>PersegiPanjang</w:t>
-            </w:r>
-            <w:proofErr w:type="spellEnd"/>
-            <w:r>
-              <w:rPr>
-                <w:rFonts w:ascii="Courier New" w:hAnsi="Courier New" w:cs="Courier New"/>
-                <w:sz w:val="20"/>
-                <w:szCs w:val="20"/>
-              </w:rPr>
-              <w:t xml:space="preserve"> = new Luas(9, 5);</w:t>
-            </w:r>
-          </w:p>
-          <w:p>
-            <w:pPr>
-              <w:pStyle w:val="ListParagraph"/>
-              <w:jc w:val="both"/>
-              <w:rPr>
-                <w:rFonts w:ascii="Courier New" w:hAnsi="Courier New" w:cs="Courier New"/>
-                <w:sz w:val="20"/>
-                <w:szCs w:val="20"/>
-              </w:rPr>
-            </w:pPr>
-            <w:r>
-              <w:rPr>
-                <w:rFonts w:ascii="Courier New" w:hAnsi="Courier New" w:cs="Courier New"/>
-                <w:sz w:val="20"/>
-                <w:szCs w:val="20"/>
-              </w:rPr>
-              <w:t xml:space="preserve"> double </w:t>
-            </w:r>
-            <w:proofErr w:type="spellStart"/>
-            <w:r>
-              <w:rPr>
-                <w:rFonts w:ascii="Courier New" w:hAnsi="Courier New" w:cs="Courier New"/>
-                <w:sz w:val="20"/>
-                <w:szCs w:val="20"/>
-              </w:rPr>
-              <w:t>luas</w:t>
-            </w:r>
-            <w:proofErr w:type="spellEnd"/>
-            <w:r>
-              <w:rPr>
-                <w:rFonts w:ascii="Courier New" w:hAnsi="Courier New" w:cs="Courier New"/>
-                <w:sz w:val="20"/>
-                <w:szCs w:val="20"/>
-              </w:rPr>
-              <w:t xml:space="preserve"> = </w:t>
-            </w:r>
-            <w:proofErr w:type="spellStart"/>
-            <w:r>
-              <w:rPr>
-                <w:rFonts w:ascii="Courier New" w:hAnsi="Courier New" w:cs="Courier New"/>
-                <w:sz w:val="20"/>
-                <w:szCs w:val="20"/>
-              </w:rPr>
-              <w:t>PersegiPanjang.hitungLuas</w:t>
-            </w:r>
-            <w:proofErr w:type="spellEnd"/>
-            <w:r>
-              <w:rPr>
-                <w:rFonts w:ascii="Courier New" w:hAnsi="Courier New" w:cs="Courier New"/>
-                <w:sz w:val="20"/>
-                <w:szCs w:val="20"/>
-              </w:rPr>
-              <w:t>();</w:t>
+              <w:t xml:space="preserve"> public static void main(String[] args) {</w:t>
+            </w:r>
+          </w:p>
+          <w:p>
+            <w:pPr>
+              <w:pStyle w:val="ListParagraph"/>
+              <w:jc w:val="both"/>
+              <w:rPr>
+                <w:rFonts w:ascii="Courier New" w:hAnsi="Courier New" w:cs="Courier New"/>
+                <w:sz w:val="20"/>
+                <w:szCs w:val="20"/>
+              </w:rPr>
+            </w:pPr>
+            <w:r>
+              <w:rPr>
+                <w:rFonts w:ascii="Courier New" w:hAnsi="Courier New" w:cs="Courier New"/>
+                <w:sz w:val="20"/>
+                <w:szCs w:val="20"/>
+              </w:rPr>
+              <w:t xml:space="preserve"> Luas PersegiPanjang = new Luas(9, 5);</w:t>
+            </w:r>
+          </w:p>
+          <w:p>
+            <w:pPr>
+              <w:pStyle w:val="ListParagraph"/>
+              <w:jc w:val="both"/>
+              <w:rPr>
+                <w:rFonts w:ascii="Courier New" w:hAnsi="Courier New" w:cs="Courier New"/>
+                <w:sz w:val="20"/>
+                <w:szCs w:val="20"/>
+              </w:rPr>
+            </w:pPr>
+            <w:r>
+              <w:rPr>
+                <w:rFonts w:ascii="Courier New" w:hAnsi="Courier New" w:cs="Courier New"/>
+                <w:sz w:val="20"/>
+                <w:szCs w:val="20"/>
+              </w:rPr>
+              <w:t xml:space="preserve"> double luas = PersegiPanjang.hitungLuas();</w:t>
+            </w:r>
+          </w:p>
+          <w:p>
+            <w:pPr>
+              <w:pStyle w:val="ListParagraph"/>
+              <w:jc w:val="both"/>
+              <w:rPr>
+                <w:rFonts w:ascii="Courier New" w:hAnsi="Courier New" w:cs="Courier New"/>
+                <w:sz w:val="20"/>
+                <w:szCs w:val="20"/>
+              </w:rPr>
+            </w:pPr>
+            <w:r>
+              <w:rPr>
+                <w:rFonts w:ascii="Courier New" w:hAnsi="Courier New" w:cs="Courier New"/>
+                <w:sz w:val="20"/>
+                <w:szCs w:val="20"/>
+              </w:rPr>
+              <w:t xml:space="preserve"> System.out.println("Luas Persegi Panjang : " +  luas);</w:t>
+            </w:r>
+          </w:p>
+          <w:p>
+            <w:pPr>
+              <w:pStyle w:val="ListParagraph"/>
+              <w:ind w:left="0"/>
+              <w:jc w:val="both"/>
+              <w:rPr>
+                <w:rFonts w:ascii="Courier New" w:hAnsi="Courier New" w:cs="Courier New"/>
+                <w:sz w:val="20"/>
+                <w:szCs w:val="20"/>
+              </w:rPr>
+            </w:pPr>
+            <w:r>
+              <w:rPr>
+                <w:rFonts w:ascii="Courier New" w:hAnsi="Courier New" w:cs="Courier New"/>
+                <w:sz w:val="20"/>
+                <w:szCs w:val="20"/>
+              </w:rPr>
+              <w:t xml:space="preserve">    }</w:t>
+            </w:r>
+          </w:p>
+          <w:p>
+            <w:pPr>
+              <w:pStyle w:val="ListParagraph"/>
+              <w:ind w:left="0"/>
+              <w:jc w:val="both"/>
+              <w:rPr>
+                <w:rFonts w:ascii="Courier New" w:hAnsi="Courier New" w:cs="Courier New"/>
+                <w:sz w:val="20"/>
+                <w:szCs w:val="20"/>
+              </w:rPr>
+            </w:pPr>
+            <w:r>
+              <w:rPr>
+                <w:rFonts w:ascii="Courier New" w:hAnsi="Courier New" w:cs="Courier New"/>
+                <w:sz w:val="20"/>
+                <w:szCs w:val="20"/>
+              </w:rPr>
+              <w:t>}</w:t>
+            </w:r>
+          </w:p>
+          <w:p>
+            <w:pPr>
+              <w:pStyle w:val="ListParagraph"/>
+              <w:ind w:left="0"/>
+              <w:jc w:val="both"/>
+              <w:rPr>
+                <w:rFonts w:ascii="Courier New" w:hAnsi="Courier New" w:cs="Courier New"/>
+                <w:sz w:val="20"/>
+                <w:szCs w:val="20"/>
+              </w:rPr>
+            </w:pPr>
+          </w:p>
+          <w:p>
+            <w:pPr>
+              <w:jc w:val="both"/>
+              <w:rPr>
+                <w:rFonts w:ascii="Courier New" w:hAnsi="Courier New" w:cs="Courier New"/>
+                <w:sz w:val="20"/>
+                <w:szCs w:val="20"/>
+              </w:rPr>
+            </w:pPr>
+            <w:r>
+              <w:rPr>
+                <w:rFonts w:ascii="Courier New" w:hAnsi="Courier New" w:cs="Courier New"/>
+                <w:sz w:val="20"/>
+                <w:szCs w:val="20"/>
+              </w:rPr>
+              <w:t>class Luas{</w:t>
+            </w:r>
+          </w:p>
+          <w:p>
+            <w:pPr>
+              <w:jc w:val="both"/>
+              <w:rPr>
+                <w:rFonts w:ascii="Courier New" w:hAnsi="Courier New" w:cs="Courier New"/>
+                <w:sz w:val="20"/>
+                <w:szCs w:val="20"/>
+              </w:rPr>
+            </w:pPr>
+            <w:r>
+              <w:rPr>
+                <w:rFonts w:ascii="Courier New" w:hAnsi="Courier New" w:cs="Courier New"/>
+                <w:sz w:val="20"/>
+                <w:szCs w:val="20"/>
+              </w:rPr>
+              <w:t xml:space="preserve">    </w:t>
+            </w:r>
+            <w:r>
+              <w:rPr>
+                <w:rFonts w:ascii="Courier New" w:hAnsi="Courier New" w:cs="Courier New"/>
+                <w:sz w:val="20"/>
+                <w:szCs w:val="20"/>
+              </w:rPr>
+              <w:t>double panjang;</w:t>
+            </w:r>
+          </w:p>
+          <w:p>
+            <w:pPr>
+              <w:pStyle w:val="ListParagraph"/>
+              <w:ind w:left="0"/>
+              <w:jc w:val="both"/>
+              <w:rPr>
+                <w:rFonts w:ascii="Courier New" w:hAnsi="Courier New" w:cs="Courier New"/>
+                <w:sz w:val="20"/>
+                <w:szCs w:val="20"/>
+              </w:rPr>
+            </w:pPr>
+            <w:r>
+              <w:rPr>
+                <w:rFonts w:ascii="Courier New" w:hAnsi="Courier New" w:cs="Courier New"/>
+                <w:sz w:val="20"/>
+                <w:szCs w:val="20"/>
+              </w:rPr>
+              <w:t xml:space="preserve">    double lebar;</w:t>
+            </w:r>
+          </w:p>
+          <w:p>
+            <w:pPr>
+              <w:pStyle w:val="ListParagraph"/>
+              <w:ind w:left="0"/>
+              <w:jc w:val="both"/>
+              <w:rPr>
+                <w:rFonts w:ascii="Courier New" w:hAnsi="Courier New" w:cs="Courier New"/>
+                <w:sz w:val="20"/>
+                <w:szCs w:val="20"/>
+              </w:rPr>
+            </w:pPr>
+          </w:p>
+          <w:p>
+            <w:pPr>
+              <w:pStyle w:val="ListParagraph"/>
+              <w:ind w:left="0"/>
+              <w:jc w:val="both"/>
+              <w:rPr>
+                <w:rFonts w:ascii="Courier New" w:hAnsi="Courier New" w:cs="Courier New"/>
+                <w:sz w:val="20"/>
+                <w:szCs w:val="20"/>
+              </w:rPr>
+            </w:pPr>
+            <w:r>
+              <w:rPr>
+                <w:rFonts w:ascii="Courier New" w:hAnsi="Courier New" w:cs="Courier New"/>
+                <w:sz w:val="20"/>
+                <w:szCs w:val="20"/>
+              </w:rPr>
+              <w:t xml:space="preserve">    public Luas(double Panjang, double lebar) {</w:t>
             </w:r>
           </w:p>
           <w:p>
@@ -3984,59 +2983,246 @@
               </w:rPr>
               <w:t xml:space="preserve"> </w:t>
             </w:r>
-            <w:proofErr w:type="spellStart"/>
-            <w:r>
-              <w:rPr>
-                <w:rFonts w:ascii="Courier New" w:hAnsi="Courier New" w:cs="Courier New"/>
-                <w:sz w:val="20"/>
-                <w:szCs w:val="20"/>
-              </w:rPr>
-              <w:t>System.out.println</w:t>
-            </w:r>
-            <w:proofErr w:type="spellEnd"/>
-            <w:r>
-              <w:rPr>
-                <w:rFonts w:ascii="Courier New" w:hAnsi="Courier New" w:cs="Courier New"/>
-                <w:sz w:val="20"/>
-                <w:szCs w:val="20"/>
-              </w:rPr>
-              <w:t xml:space="preserve">("Luas </w:t>
-            </w:r>
-            <w:proofErr w:type="spellStart"/>
-            <w:r>
-              <w:rPr>
-                <w:rFonts w:ascii="Courier New" w:hAnsi="Courier New" w:cs="Courier New"/>
-                <w:sz w:val="20"/>
-                <w:szCs w:val="20"/>
-              </w:rPr>
-              <w:t>Persegi</w:t>
-            </w:r>
-            <w:proofErr w:type="spellEnd"/>
-            <w:r>
-              <w:rPr>
-                <w:rFonts w:ascii="Courier New" w:hAnsi="Courier New" w:cs="Courier New"/>
-                <w:sz w:val="20"/>
-                <w:szCs w:val="20"/>
-              </w:rPr>
-              <w:t xml:space="preserve"> Panjang : " +  </w:t>
-            </w:r>
-            <w:proofErr w:type="spellStart"/>
-            <w:r>
-              <w:rPr>
-                <w:rFonts w:ascii="Courier New" w:hAnsi="Courier New" w:cs="Courier New"/>
-                <w:sz w:val="20"/>
-                <w:szCs w:val="20"/>
-              </w:rPr>
-              <w:t>luas</w:t>
-            </w:r>
-            <w:proofErr w:type="spellEnd"/>
-            <w:r>
-              <w:rPr>
-                <w:rFonts w:ascii="Courier New" w:hAnsi="Courier New" w:cs="Courier New"/>
-                <w:sz w:val="20"/>
-                <w:szCs w:val="20"/>
-              </w:rPr>
-              <w:t>);</w:t>
+            <w:r>
+              <w:rPr>
+                <w:rFonts w:ascii="Courier New" w:hAnsi="Courier New" w:cs="Courier New"/>
+                <w:sz w:val="20"/>
+                <w:szCs w:val="20"/>
+              </w:rPr>
+              <w:t xml:space="preserve"> </w:t>
+            </w:r>
+            <w:r>
+              <w:rPr>
+                <w:rFonts w:ascii="Courier New" w:hAnsi="Courier New" w:cs="Courier New"/>
+                <w:sz w:val="20"/>
+                <w:szCs w:val="20"/>
+              </w:rPr>
+              <w:t>this.panjang = panjang;</w:t>
+            </w:r>
+          </w:p>
+          <w:p>
+            <w:pPr>
+              <w:pStyle w:val="ListParagraph"/>
+              <w:jc w:val="both"/>
+              <w:rPr>
+                <w:rFonts w:ascii="Courier New" w:hAnsi="Courier New" w:cs="Courier New"/>
+                <w:sz w:val="20"/>
+                <w:szCs w:val="20"/>
+              </w:rPr>
+            </w:pPr>
+            <w:r>
+              <w:rPr>
+                <w:rFonts w:ascii="Courier New" w:hAnsi="Courier New" w:cs="Courier New"/>
+                <w:sz w:val="20"/>
+                <w:szCs w:val="20"/>
+              </w:rPr>
+              <w:t xml:space="preserve"> </w:t>
+            </w:r>
+            <w:r>
+              <w:rPr>
+                <w:rFonts w:ascii="Courier New" w:hAnsi="Courier New" w:cs="Courier New"/>
+                <w:sz w:val="20"/>
+                <w:szCs w:val="20"/>
+              </w:rPr>
+              <w:t xml:space="preserve"> </w:t>
+            </w:r>
+            <w:r>
+              <w:rPr>
+                <w:rFonts w:ascii="Courier New" w:hAnsi="Courier New" w:cs="Courier New"/>
+                <w:sz w:val="20"/>
+                <w:szCs w:val="20"/>
+              </w:rPr>
+              <w:t>this.lebar = lebar;</w:t>
+            </w:r>
+          </w:p>
+          <w:p>
+            <w:pPr>
+              <w:pStyle w:val="ListParagraph"/>
+              <w:ind w:left="0"/>
+              <w:jc w:val="both"/>
+              <w:rPr>
+                <w:rFonts w:ascii="Courier New" w:hAnsi="Courier New" w:cs="Courier New"/>
+                <w:sz w:val="20"/>
+                <w:szCs w:val="20"/>
+              </w:rPr>
+            </w:pPr>
+            <w:r>
+              <w:rPr>
+                <w:rFonts w:ascii="Courier New" w:hAnsi="Courier New" w:cs="Courier New"/>
+                <w:sz w:val="20"/>
+                <w:szCs w:val="20"/>
+              </w:rPr>
+              <w:t xml:space="preserve">   </w:t>
+            </w:r>
+            <w:r>
+              <w:rPr>
+                <w:rFonts w:ascii="Courier New" w:hAnsi="Courier New" w:cs="Courier New"/>
+                <w:sz w:val="20"/>
+                <w:szCs w:val="20"/>
+              </w:rPr>
+              <w:t xml:space="preserve"> </w:t>
+            </w:r>
+            <w:r>
+              <w:rPr>
+                <w:rFonts w:ascii="Courier New" w:hAnsi="Courier New" w:cs="Courier New"/>
+                <w:sz w:val="20"/>
+                <w:szCs w:val="20"/>
+              </w:rPr>
+              <w:t>}</w:t>
+            </w:r>
+          </w:p>
+          <w:p>
+            <w:pPr>
+              <w:jc w:val="both"/>
+              <w:rPr>
+                <w:rFonts w:ascii="Courier New" w:hAnsi="Courier New" w:cs="Courier New"/>
+                <w:sz w:val="20"/>
+                <w:szCs w:val="20"/>
+              </w:rPr>
+            </w:pPr>
+          </w:p>
+          <w:p>
+            <w:pPr>
+              <w:jc w:val="both"/>
+              <w:rPr>
+                <w:rFonts w:ascii="Courier New" w:hAnsi="Courier New" w:cs="Courier New"/>
+                <w:sz w:val="20"/>
+                <w:szCs w:val="20"/>
+              </w:rPr>
+            </w:pPr>
+            <w:r>
+              <w:rPr>
+                <w:rFonts w:ascii="Courier New" w:hAnsi="Courier New" w:cs="Courier New"/>
+                <w:sz w:val="20"/>
+                <w:szCs w:val="20"/>
+              </w:rPr>
+              <w:t xml:space="preserve">    </w:t>
+            </w:r>
+            <w:r>
+              <w:rPr>
+                <w:rFonts w:ascii="Courier New" w:hAnsi="Courier New" w:cs="Courier New"/>
+                <w:sz w:val="20"/>
+                <w:szCs w:val="20"/>
+              </w:rPr>
+              <w:t>public double getPanjang() {</w:t>
+            </w:r>
+          </w:p>
+          <w:p>
+            <w:pPr>
+              <w:pStyle w:val="ListParagraph"/>
+              <w:jc w:val="both"/>
+              <w:rPr>
+                <w:rFonts w:ascii="Courier New" w:hAnsi="Courier New" w:cs="Courier New"/>
+                <w:sz w:val="20"/>
+                <w:szCs w:val="20"/>
+              </w:rPr>
+            </w:pPr>
+            <w:r>
+              <w:rPr>
+                <w:rFonts w:ascii="Courier New" w:hAnsi="Courier New" w:cs="Courier New"/>
+                <w:sz w:val="20"/>
+                <w:szCs w:val="20"/>
+              </w:rPr>
+              <w:t xml:space="preserve"> </w:t>
+            </w:r>
+            <w:r>
+              <w:rPr>
+                <w:rFonts w:ascii="Courier New" w:hAnsi="Courier New" w:cs="Courier New"/>
+                <w:sz w:val="20"/>
+                <w:szCs w:val="20"/>
+              </w:rPr>
+              <w:t xml:space="preserve"> </w:t>
+            </w:r>
+            <w:r>
+              <w:rPr>
+                <w:rFonts w:ascii="Courier New" w:hAnsi="Courier New" w:cs="Courier New"/>
+                <w:sz w:val="20"/>
+                <w:szCs w:val="20"/>
+              </w:rPr>
+              <w:t>return panjang;</w:t>
+            </w:r>
+          </w:p>
+          <w:p>
+            <w:pPr>
+              <w:pStyle w:val="ListParagraph"/>
+              <w:ind w:left="0"/>
+              <w:jc w:val="both"/>
+              <w:rPr>
+                <w:rFonts w:ascii="Courier New" w:hAnsi="Courier New" w:cs="Courier New"/>
+                <w:sz w:val="20"/>
+                <w:szCs w:val="20"/>
+              </w:rPr>
+            </w:pPr>
+            <w:r>
+              <w:rPr>
+                <w:rFonts w:ascii="Courier New" w:hAnsi="Courier New" w:cs="Courier New"/>
+                <w:sz w:val="20"/>
+                <w:szCs w:val="20"/>
+              </w:rPr>
+              <w:t xml:space="preserve">    </w:t>
+            </w:r>
+            <w:r>
+              <w:rPr>
+                <w:rFonts w:ascii="Courier New" w:hAnsi="Courier New" w:cs="Courier New"/>
+                <w:sz w:val="20"/>
+                <w:szCs w:val="20"/>
+              </w:rPr>
+              <w:t>}</w:t>
+            </w:r>
+          </w:p>
+          <w:p>
+            <w:pPr>
+              <w:jc w:val="both"/>
+              <w:rPr>
+                <w:rFonts w:ascii="Courier New" w:hAnsi="Courier New" w:cs="Courier New"/>
+                <w:sz w:val="20"/>
+                <w:szCs w:val="20"/>
+              </w:rPr>
+            </w:pPr>
+          </w:p>
+          <w:p>
+            <w:pPr>
+              <w:jc w:val="both"/>
+              <w:rPr>
+                <w:rFonts w:ascii="Courier New" w:hAnsi="Courier New" w:cs="Courier New"/>
+                <w:sz w:val="20"/>
+                <w:szCs w:val="20"/>
+              </w:rPr>
+            </w:pPr>
+            <w:r>
+              <w:rPr>
+                <w:rFonts w:ascii="Courier New" w:hAnsi="Courier New" w:cs="Courier New"/>
+                <w:sz w:val="20"/>
+                <w:szCs w:val="20"/>
+              </w:rPr>
+              <w:t xml:space="preserve">    </w:t>
+            </w:r>
+            <w:r>
+              <w:rPr>
+                <w:rFonts w:ascii="Courier New" w:hAnsi="Courier New" w:cs="Courier New"/>
+                <w:sz w:val="20"/>
+                <w:szCs w:val="20"/>
+              </w:rPr>
+              <w:t>public double getLebar() {</w:t>
+            </w:r>
+          </w:p>
+          <w:p>
+            <w:pPr>
+              <w:pStyle w:val="ListParagraph"/>
+              <w:jc w:val="both"/>
+              <w:rPr>
+                <w:rFonts w:ascii="Courier New" w:hAnsi="Courier New" w:cs="Courier New"/>
+                <w:sz w:val="20"/>
+                <w:szCs w:val="20"/>
+              </w:rPr>
+            </w:pPr>
+            <w:r>
+              <w:rPr>
+                <w:rFonts w:ascii="Courier New" w:hAnsi="Courier New" w:cs="Courier New"/>
+                <w:sz w:val="20"/>
+                <w:szCs w:val="20"/>
+              </w:rPr>
+              <w:t xml:space="preserve">  return lebar;</w:t>
             </w:r>
           </w:p>
           <w:p>
@@ -4070,44 +3256,6 @@
                 <w:szCs w:val="20"/>
               </w:rPr>
             </w:pPr>
-            <w:r>
-              <w:rPr>
-                <w:rFonts w:ascii="Courier New" w:hAnsi="Courier New" w:cs="Courier New"/>
-                <w:sz w:val="20"/>
-                <w:szCs w:val="20"/>
-              </w:rPr>
-              <w:t>}</w:t>
-            </w:r>
-          </w:p>
-          <w:p>
-            <w:pPr>
-              <w:pStyle w:val="ListParagraph"/>
-              <w:ind w:left="0"/>
-              <w:jc w:val="both"/>
-              <w:rPr>
-                <w:rFonts w:ascii="Courier New" w:hAnsi="Courier New" w:cs="Courier New"/>
-                <w:sz w:val="20"/>
-                <w:szCs w:val="20"/>
-              </w:rPr>
-            </w:pPr>
-          </w:p>
-          <w:p>
-            <w:pPr>
-              <w:jc w:val="both"/>
-              <w:rPr>
-                <w:rFonts w:ascii="Courier New" w:hAnsi="Courier New" w:cs="Courier New"/>
-                <w:sz w:val="20"/>
-                <w:szCs w:val="20"/>
-              </w:rPr>
-            </w:pPr>
-            <w:r>
-              <w:rPr>
-                <w:rFonts w:ascii="Courier New" w:hAnsi="Courier New" w:cs="Courier New"/>
-                <w:sz w:val="20"/>
-                <w:szCs w:val="20"/>
-              </w:rPr>
-              <w:t>class Luas{</w:t>
-            </w:r>
           </w:p>
           <w:p>
             <w:pPr>
@@ -4132,113 +3280,7 @@
                 <w:sz w:val="20"/>
                 <w:szCs w:val="20"/>
               </w:rPr>
-              <w:t xml:space="preserve">double </w:t>
-            </w:r>
-            <w:proofErr w:type="spellStart"/>
-            <w:r>
-              <w:rPr>
-                <w:rFonts w:ascii="Courier New" w:hAnsi="Courier New" w:cs="Courier New"/>
-                <w:sz w:val="20"/>
-                <w:szCs w:val="20"/>
-              </w:rPr>
-              <w:t>panjang</w:t>
-            </w:r>
-            <w:proofErr w:type="spellEnd"/>
-            <w:r>
-              <w:rPr>
-                <w:rFonts w:ascii="Courier New" w:hAnsi="Courier New" w:cs="Courier New"/>
-                <w:sz w:val="20"/>
-                <w:szCs w:val="20"/>
-              </w:rPr>
-              <w:t>;</w:t>
-            </w:r>
-          </w:p>
-          <w:p>
-            <w:pPr>
-              <w:pStyle w:val="ListParagraph"/>
-              <w:ind w:left="0"/>
-              <w:jc w:val="both"/>
-              <w:rPr>
-                <w:rFonts w:ascii="Courier New" w:hAnsi="Courier New" w:cs="Courier New"/>
-                <w:sz w:val="20"/>
-                <w:szCs w:val="20"/>
-              </w:rPr>
-            </w:pPr>
-            <w:r>
-              <w:rPr>
-                <w:rFonts w:ascii="Courier New" w:hAnsi="Courier New" w:cs="Courier New"/>
-                <w:sz w:val="20"/>
-                <w:szCs w:val="20"/>
-              </w:rPr>
-              <w:t xml:space="preserve">    double </w:t>
-            </w:r>
-            <w:proofErr w:type="spellStart"/>
-            <w:r>
-              <w:rPr>
-                <w:rFonts w:ascii="Courier New" w:hAnsi="Courier New" w:cs="Courier New"/>
-                <w:sz w:val="20"/>
-                <w:szCs w:val="20"/>
-              </w:rPr>
-              <w:t>lebar</w:t>
-            </w:r>
-            <w:proofErr w:type="spellEnd"/>
-            <w:r>
-              <w:rPr>
-                <w:rFonts w:ascii="Courier New" w:hAnsi="Courier New" w:cs="Courier New"/>
-                <w:sz w:val="20"/>
-                <w:szCs w:val="20"/>
-              </w:rPr>
-              <w:t>;</w:t>
-            </w:r>
-          </w:p>
-          <w:p>
-            <w:pPr>
-              <w:pStyle w:val="ListParagraph"/>
-              <w:ind w:left="0"/>
-              <w:jc w:val="both"/>
-              <w:rPr>
-                <w:rFonts w:ascii="Courier New" w:hAnsi="Courier New" w:cs="Courier New"/>
-                <w:sz w:val="20"/>
-                <w:szCs w:val="20"/>
-              </w:rPr>
-            </w:pPr>
-          </w:p>
-          <w:p>
-            <w:pPr>
-              <w:pStyle w:val="ListParagraph"/>
-              <w:ind w:left="0"/>
-              <w:jc w:val="both"/>
-              <w:rPr>
-                <w:rFonts w:ascii="Courier New" w:hAnsi="Courier New" w:cs="Courier New"/>
-                <w:sz w:val="20"/>
-                <w:szCs w:val="20"/>
-              </w:rPr>
-            </w:pPr>
-            <w:r>
-              <w:rPr>
-                <w:rFonts w:ascii="Courier New" w:hAnsi="Courier New" w:cs="Courier New"/>
-                <w:sz w:val="20"/>
-                <w:szCs w:val="20"/>
-              </w:rPr>
-              <w:t xml:space="preserve">    public Luas(double Panjang, double </w:t>
-            </w:r>
-            <w:proofErr w:type="spellStart"/>
-            <w:r>
-              <w:rPr>
-                <w:rFonts w:ascii="Courier New" w:hAnsi="Courier New" w:cs="Courier New"/>
-                <w:sz w:val="20"/>
-                <w:szCs w:val="20"/>
-              </w:rPr>
-              <w:t>lebar</w:t>
-            </w:r>
-            <w:proofErr w:type="spellEnd"/>
-            <w:r>
-              <w:rPr>
-                <w:rFonts w:ascii="Courier New" w:hAnsi="Courier New" w:cs="Courier New"/>
-                <w:sz w:val="20"/>
-                <w:szCs w:val="20"/>
-              </w:rPr>
-              <w:t>) {</w:t>
+              <w:t>double hitungLuas(){</w:t>
             </w:r>
           </w:p>
           <w:p>
@@ -4265,507 +3307,7 @@
                 <w:sz w:val="20"/>
                 <w:szCs w:val="20"/>
               </w:rPr>
-              <w:t xml:space="preserve"> </w:t>
-            </w:r>
-            <w:proofErr w:type="spellStart"/>
-            <w:r>
-              <w:rPr>
-                <w:rFonts w:ascii="Courier New" w:hAnsi="Courier New" w:cs="Courier New"/>
-                <w:sz w:val="20"/>
-                <w:szCs w:val="20"/>
-              </w:rPr>
-              <w:t>this.panjang</w:t>
-            </w:r>
-            <w:proofErr w:type="spellEnd"/>
-            <w:r>
-              <w:rPr>
-                <w:rFonts w:ascii="Courier New" w:hAnsi="Courier New" w:cs="Courier New"/>
-                <w:sz w:val="20"/>
-                <w:szCs w:val="20"/>
-              </w:rPr>
-              <w:t xml:space="preserve"> = </w:t>
-            </w:r>
-            <w:proofErr w:type="spellStart"/>
-            <w:r>
-              <w:rPr>
-                <w:rFonts w:ascii="Courier New" w:hAnsi="Courier New" w:cs="Courier New"/>
-                <w:sz w:val="20"/>
-                <w:szCs w:val="20"/>
-              </w:rPr>
-              <w:t>panjang</w:t>
-            </w:r>
-            <w:proofErr w:type="spellEnd"/>
-            <w:r>
-              <w:rPr>
-                <w:rFonts w:ascii="Courier New" w:hAnsi="Courier New" w:cs="Courier New"/>
-                <w:sz w:val="20"/>
-                <w:szCs w:val="20"/>
-              </w:rPr>
-              <w:t>;</w:t>
-            </w:r>
-          </w:p>
-          <w:p>
-            <w:pPr>
-              <w:pStyle w:val="ListParagraph"/>
-              <w:jc w:val="both"/>
-              <w:rPr>
-                <w:rFonts w:ascii="Courier New" w:hAnsi="Courier New" w:cs="Courier New"/>
-                <w:sz w:val="20"/>
-                <w:szCs w:val="20"/>
-              </w:rPr>
-            </w:pPr>
-            <w:r>
-              <w:rPr>
-                <w:rFonts w:ascii="Courier New" w:hAnsi="Courier New" w:cs="Courier New"/>
-                <w:sz w:val="20"/>
-                <w:szCs w:val="20"/>
-              </w:rPr>
-              <w:t xml:space="preserve"> </w:t>
-            </w:r>
-            <w:r>
-              <w:rPr>
-                <w:rFonts w:ascii="Courier New" w:hAnsi="Courier New" w:cs="Courier New"/>
-                <w:sz w:val="20"/>
-                <w:szCs w:val="20"/>
-              </w:rPr>
-              <w:t xml:space="preserve"> </w:t>
-            </w:r>
-            <w:proofErr w:type="spellStart"/>
-            <w:r>
-              <w:rPr>
-                <w:rFonts w:ascii="Courier New" w:hAnsi="Courier New" w:cs="Courier New"/>
-                <w:sz w:val="20"/>
-                <w:szCs w:val="20"/>
-              </w:rPr>
-              <w:t>this.lebar</w:t>
-            </w:r>
-            <w:proofErr w:type="spellEnd"/>
-            <w:r>
-              <w:rPr>
-                <w:rFonts w:ascii="Courier New" w:hAnsi="Courier New" w:cs="Courier New"/>
-                <w:sz w:val="20"/>
-                <w:szCs w:val="20"/>
-              </w:rPr>
-              <w:t xml:space="preserve"> = </w:t>
-            </w:r>
-            <w:proofErr w:type="spellStart"/>
-            <w:r>
-              <w:rPr>
-                <w:rFonts w:ascii="Courier New" w:hAnsi="Courier New" w:cs="Courier New"/>
-                <w:sz w:val="20"/>
-                <w:szCs w:val="20"/>
-              </w:rPr>
-              <w:t>lebar</w:t>
-            </w:r>
-            <w:proofErr w:type="spellEnd"/>
-            <w:r>
-              <w:rPr>
-                <w:rFonts w:ascii="Courier New" w:hAnsi="Courier New" w:cs="Courier New"/>
-                <w:sz w:val="20"/>
-                <w:szCs w:val="20"/>
-              </w:rPr>
-              <w:t>;</w:t>
-            </w:r>
-          </w:p>
-          <w:p>
-            <w:pPr>
-              <w:pStyle w:val="ListParagraph"/>
-              <w:ind w:left="0"/>
-              <w:jc w:val="both"/>
-              <w:rPr>
-                <w:rFonts w:ascii="Courier New" w:hAnsi="Courier New" w:cs="Courier New"/>
-                <w:sz w:val="20"/>
-                <w:szCs w:val="20"/>
-              </w:rPr>
-            </w:pPr>
-            <w:r>
-              <w:rPr>
-                <w:rFonts w:ascii="Courier New" w:hAnsi="Courier New" w:cs="Courier New"/>
-                <w:sz w:val="20"/>
-                <w:szCs w:val="20"/>
-              </w:rPr>
-              <w:t xml:space="preserve">   </w:t>
-            </w:r>
-            <w:r>
-              <w:rPr>
-                <w:rFonts w:ascii="Courier New" w:hAnsi="Courier New" w:cs="Courier New"/>
-                <w:sz w:val="20"/>
-                <w:szCs w:val="20"/>
-              </w:rPr>
-              <w:t xml:space="preserve"> </w:t>
-            </w:r>
-            <w:r>
-              <w:rPr>
-                <w:rFonts w:ascii="Courier New" w:hAnsi="Courier New" w:cs="Courier New"/>
-                <w:sz w:val="20"/>
-                <w:szCs w:val="20"/>
-              </w:rPr>
-              <w:t>}</w:t>
-            </w:r>
-          </w:p>
-          <w:p>
-            <w:pPr>
-              <w:jc w:val="both"/>
-              <w:rPr>
-                <w:rFonts w:ascii="Courier New" w:hAnsi="Courier New" w:cs="Courier New"/>
-                <w:sz w:val="20"/>
-                <w:szCs w:val="20"/>
-              </w:rPr>
-            </w:pPr>
-          </w:p>
-          <w:p>
-            <w:pPr>
-              <w:jc w:val="both"/>
-              <w:rPr>
-                <w:rFonts w:ascii="Courier New" w:hAnsi="Courier New" w:cs="Courier New"/>
-                <w:sz w:val="20"/>
-                <w:szCs w:val="20"/>
-              </w:rPr>
-            </w:pPr>
-            <w:r>
-              <w:rPr>
-                <w:rFonts w:ascii="Courier New" w:hAnsi="Courier New" w:cs="Courier New"/>
-                <w:sz w:val="20"/>
-                <w:szCs w:val="20"/>
-              </w:rPr>
-              <w:t xml:space="preserve">    </w:t>
-            </w:r>
-            <w:r>
-              <w:rPr>
-                <w:rFonts w:ascii="Courier New" w:hAnsi="Courier New" w:cs="Courier New"/>
-                <w:sz w:val="20"/>
-                <w:szCs w:val="20"/>
-              </w:rPr>
-              <w:t xml:space="preserve">public double </w:t>
-            </w:r>
-            <w:proofErr w:type="spellStart"/>
-            <w:r>
-              <w:rPr>
-                <w:rFonts w:ascii="Courier New" w:hAnsi="Courier New" w:cs="Courier New"/>
-                <w:sz w:val="20"/>
-                <w:szCs w:val="20"/>
-              </w:rPr>
-              <w:t>getPanjang</w:t>
-            </w:r>
-            <w:proofErr w:type="spellEnd"/>
-            <w:r>
-              <w:rPr>
-                <w:rFonts w:ascii="Courier New" w:hAnsi="Courier New" w:cs="Courier New"/>
-                <w:sz w:val="20"/>
-                <w:szCs w:val="20"/>
-              </w:rPr>
-              <w:t>() {</w:t>
-            </w:r>
-          </w:p>
-          <w:p>
-            <w:pPr>
-              <w:pStyle w:val="ListParagraph"/>
-              <w:jc w:val="both"/>
-              <w:rPr>
-                <w:rFonts w:ascii="Courier New" w:hAnsi="Courier New" w:cs="Courier New"/>
-                <w:sz w:val="20"/>
-                <w:szCs w:val="20"/>
-              </w:rPr>
-            </w:pPr>
-            <w:r>
-              <w:rPr>
-                <w:rFonts w:ascii="Courier New" w:hAnsi="Courier New" w:cs="Courier New"/>
-                <w:sz w:val="20"/>
-                <w:szCs w:val="20"/>
-              </w:rPr>
-              <w:t xml:space="preserve"> </w:t>
-            </w:r>
-            <w:r>
-              <w:rPr>
-                <w:rFonts w:ascii="Courier New" w:hAnsi="Courier New" w:cs="Courier New"/>
-                <w:sz w:val="20"/>
-                <w:szCs w:val="20"/>
-              </w:rPr>
-              <w:t xml:space="preserve"> </w:t>
-            </w:r>
-            <w:r>
-              <w:rPr>
-                <w:rFonts w:ascii="Courier New" w:hAnsi="Courier New" w:cs="Courier New"/>
-                <w:sz w:val="20"/>
-                <w:szCs w:val="20"/>
-              </w:rPr>
-              <w:t xml:space="preserve">return </w:t>
-            </w:r>
-            <w:proofErr w:type="spellStart"/>
-            <w:r>
-              <w:rPr>
-                <w:rFonts w:ascii="Courier New" w:hAnsi="Courier New" w:cs="Courier New"/>
-                <w:sz w:val="20"/>
-                <w:szCs w:val="20"/>
-              </w:rPr>
-              <w:t>panjang</w:t>
-            </w:r>
-            <w:proofErr w:type="spellEnd"/>
-            <w:r>
-              <w:rPr>
-                <w:rFonts w:ascii="Courier New" w:hAnsi="Courier New" w:cs="Courier New"/>
-                <w:sz w:val="20"/>
-                <w:szCs w:val="20"/>
-              </w:rPr>
-              <w:t>;</w:t>
-            </w:r>
-          </w:p>
-          <w:p>
-            <w:pPr>
-              <w:pStyle w:val="ListParagraph"/>
-              <w:ind w:left="0"/>
-              <w:jc w:val="both"/>
-              <w:rPr>
-                <w:rFonts w:ascii="Courier New" w:hAnsi="Courier New" w:cs="Courier New"/>
-                <w:sz w:val="20"/>
-                <w:szCs w:val="20"/>
-              </w:rPr>
-            </w:pPr>
-            <w:r>
-              <w:rPr>
-                <w:rFonts w:ascii="Courier New" w:hAnsi="Courier New" w:cs="Courier New"/>
-                <w:sz w:val="20"/>
-                <w:szCs w:val="20"/>
-              </w:rPr>
-              <w:t xml:space="preserve">    </w:t>
-            </w:r>
-            <w:r>
-              <w:rPr>
-                <w:rFonts w:ascii="Courier New" w:hAnsi="Courier New" w:cs="Courier New"/>
-                <w:sz w:val="20"/>
-                <w:szCs w:val="20"/>
-              </w:rPr>
-              <w:t>}</w:t>
-            </w:r>
-          </w:p>
-          <w:p>
-            <w:pPr>
-              <w:jc w:val="both"/>
-              <w:rPr>
-                <w:rFonts w:ascii="Courier New" w:hAnsi="Courier New" w:cs="Courier New"/>
-                <w:sz w:val="20"/>
-                <w:szCs w:val="20"/>
-              </w:rPr>
-            </w:pPr>
-          </w:p>
-          <w:p>
-            <w:pPr>
-              <w:jc w:val="both"/>
-              <w:rPr>
-                <w:rFonts w:ascii="Courier New" w:hAnsi="Courier New" w:cs="Courier New"/>
-                <w:sz w:val="20"/>
-                <w:szCs w:val="20"/>
-              </w:rPr>
-            </w:pPr>
-            <w:r>
-              <w:rPr>
-                <w:rFonts w:ascii="Courier New" w:hAnsi="Courier New" w:cs="Courier New"/>
-                <w:sz w:val="20"/>
-                <w:szCs w:val="20"/>
-              </w:rPr>
-              <w:t xml:space="preserve">    </w:t>
-            </w:r>
-            <w:r>
-              <w:rPr>
-                <w:rFonts w:ascii="Courier New" w:hAnsi="Courier New" w:cs="Courier New"/>
-                <w:sz w:val="20"/>
-                <w:szCs w:val="20"/>
-              </w:rPr>
-              <w:t xml:space="preserve">public double </w:t>
-            </w:r>
-            <w:proofErr w:type="spellStart"/>
-            <w:r>
-              <w:rPr>
-                <w:rFonts w:ascii="Courier New" w:hAnsi="Courier New" w:cs="Courier New"/>
-                <w:sz w:val="20"/>
-                <w:szCs w:val="20"/>
-              </w:rPr>
-              <w:t>getLebar</w:t>
-            </w:r>
-            <w:proofErr w:type="spellEnd"/>
-            <w:r>
-              <w:rPr>
-                <w:rFonts w:ascii="Courier New" w:hAnsi="Courier New" w:cs="Courier New"/>
-                <w:sz w:val="20"/>
-                <w:szCs w:val="20"/>
-              </w:rPr>
-              <w:t>() {</w:t>
-            </w:r>
-          </w:p>
-          <w:p>
-            <w:pPr>
-              <w:pStyle w:val="ListParagraph"/>
-              <w:jc w:val="both"/>
-              <w:rPr>
-                <w:rFonts w:ascii="Courier New" w:hAnsi="Courier New" w:cs="Courier New"/>
-                <w:sz w:val="20"/>
-                <w:szCs w:val="20"/>
-              </w:rPr>
-            </w:pPr>
-            <w:r>
-              <w:rPr>
-                <w:rFonts w:ascii="Courier New" w:hAnsi="Courier New" w:cs="Courier New"/>
-                <w:sz w:val="20"/>
-                <w:szCs w:val="20"/>
-              </w:rPr>
-              <w:t xml:space="preserve">  return </w:t>
-            </w:r>
-            <w:proofErr w:type="spellStart"/>
-            <w:r>
-              <w:rPr>
-                <w:rFonts w:ascii="Courier New" w:hAnsi="Courier New" w:cs="Courier New"/>
-                <w:sz w:val="20"/>
-                <w:szCs w:val="20"/>
-              </w:rPr>
-              <w:t>lebar</w:t>
-            </w:r>
-            <w:proofErr w:type="spellEnd"/>
-            <w:r>
-              <w:rPr>
-                <w:rFonts w:ascii="Courier New" w:hAnsi="Courier New" w:cs="Courier New"/>
-                <w:sz w:val="20"/>
-                <w:szCs w:val="20"/>
-              </w:rPr>
-              <w:t>;</w:t>
-            </w:r>
-          </w:p>
-          <w:p>
-            <w:pPr>
-              <w:pStyle w:val="ListParagraph"/>
-              <w:ind w:left="0"/>
-              <w:jc w:val="both"/>
-              <w:rPr>
-                <w:rFonts w:ascii="Courier New" w:hAnsi="Courier New" w:cs="Courier New"/>
-                <w:sz w:val="20"/>
-                <w:szCs w:val="20"/>
-              </w:rPr>
-            </w:pPr>
-            <w:r>
-              <w:rPr>
-                <w:rFonts w:ascii="Courier New" w:hAnsi="Courier New" w:cs="Courier New"/>
-                <w:sz w:val="20"/>
-                <w:szCs w:val="20"/>
-              </w:rPr>
-              <w:t xml:space="preserve">    }</w:t>
-            </w:r>
-          </w:p>
-          <w:p>
-            <w:pPr>
-              <w:pStyle w:val="ListParagraph"/>
-              <w:ind w:left="0"/>
-              <w:jc w:val="both"/>
-              <w:rPr>
-                <w:rFonts w:ascii="Courier New" w:hAnsi="Courier New" w:cs="Courier New"/>
-                <w:sz w:val="20"/>
-                <w:szCs w:val="20"/>
-              </w:rPr>
-            </w:pPr>
-          </w:p>
-          <w:p>
-            <w:pPr>
-              <w:jc w:val="both"/>
-              <w:rPr>
-                <w:rFonts w:ascii="Courier New" w:hAnsi="Courier New" w:cs="Courier New"/>
-                <w:sz w:val="20"/>
-                <w:szCs w:val="20"/>
-              </w:rPr>
-            </w:pPr>
-            <w:r>
-              <w:rPr>
-                <w:rFonts w:ascii="Courier New" w:hAnsi="Courier New" w:cs="Courier New"/>
-                <w:sz w:val="20"/>
-                <w:szCs w:val="20"/>
-              </w:rPr>
-              <w:t xml:space="preserve">    </w:t>
-            </w:r>
-            <w:r>
-              <w:rPr>
-                <w:rFonts w:ascii="Courier New" w:hAnsi="Courier New" w:cs="Courier New"/>
-                <w:sz w:val="20"/>
-                <w:szCs w:val="20"/>
-              </w:rPr>
-              <w:t xml:space="preserve">double </w:t>
-            </w:r>
-            <w:proofErr w:type="spellStart"/>
-            <w:r>
-              <w:rPr>
-                <w:rFonts w:ascii="Courier New" w:hAnsi="Courier New" w:cs="Courier New"/>
-                <w:sz w:val="20"/>
-                <w:szCs w:val="20"/>
-              </w:rPr>
-              <w:t>hitungLuas</w:t>
-            </w:r>
-            <w:proofErr w:type="spellEnd"/>
-            <w:r>
-              <w:rPr>
-                <w:rFonts w:ascii="Courier New" w:hAnsi="Courier New" w:cs="Courier New"/>
-                <w:sz w:val="20"/>
-                <w:szCs w:val="20"/>
-              </w:rPr>
-              <w:t>(){</w:t>
-            </w:r>
-          </w:p>
-          <w:p>
-            <w:pPr>
-              <w:pStyle w:val="ListParagraph"/>
-              <w:jc w:val="both"/>
-              <w:rPr>
-                <w:rFonts w:ascii="Courier New" w:hAnsi="Courier New" w:cs="Courier New"/>
-                <w:sz w:val="20"/>
-                <w:szCs w:val="20"/>
-              </w:rPr>
-            </w:pPr>
-            <w:r>
-              <w:rPr>
-                <w:rFonts w:ascii="Courier New" w:hAnsi="Courier New" w:cs="Courier New"/>
-                <w:sz w:val="20"/>
-                <w:szCs w:val="20"/>
-              </w:rPr>
-              <w:t xml:space="preserve"> </w:t>
-            </w:r>
-            <w:r>
-              <w:rPr>
-                <w:rFonts w:ascii="Courier New" w:hAnsi="Courier New" w:cs="Courier New"/>
-                <w:sz w:val="20"/>
-                <w:szCs w:val="20"/>
-              </w:rPr>
-              <w:t xml:space="preserve"> return </w:t>
-            </w:r>
-            <w:proofErr w:type="spellStart"/>
-            <w:r>
-              <w:rPr>
-                <w:rFonts w:ascii="Courier New" w:hAnsi="Courier New" w:cs="Courier New"/>
-                <w:sz w:val="20"/>
-                <w:szCs w:val="20"/>
-              </w:rPr>
-              <w:t>panjang</w:t>
-            </w:r>
-            <w:proofErr w:type="spellEnd"/>
-            <w:r>
-              <w:rPr>
-                <w:rFonts w:ascii="Courier New" w:hAnsi="Courier New" w:cs="Courier New"/>
-                <w:sz w:val="20"/>
-                <w:szCs w:val="20"/>
-              </w:rPr>
-              <w:t>*</w:t>
-            </w:r>
-            <w:proofErr w:type="spellStart"/>
-            <w:r>
-              <w:rPr>
-                <w:rFonts w:ascii="Courier New" w:hAnsi="Courier New" w:cs="Courier New"/>
-                <w:sz w:val="20"/>
-                <w:szCs w:val="20"/>
-              </w:rPr>
-              <w:t>lebar</w:t>
-            </w:r>
-            <w:proofErr w:type="spellEnd"/>
-            <w:r>
-              <w:rPr>
-                <w:rFonts w:ascii="Courier New" w:hAnsi="Courier New" w:cs="Courier New"/>
-                <w:sz w:val="20"/>
-                <w:szCs w:val="20"/>
-              </w:rPr>
-              <w:t>;</w:t>
+              <w:t xml:space="preserve"> return panjang*lebar;</w:t>
             </w:r>
           </w:p>
           <w:p>
@@ -4840,7 +3382,6 @@
           <w:szCs w:val="28"/>
         </w:rPr>
       </w:pPr>
-      <w:proofErr w:type="spellStart"/>
       <w:r>
         <w:rPr>
           <w:rFonts w:ascii="Times New Roman" w:hAnsi="Times New Roman" w:cs="Times New Roman"/>
@@ -4849,18 +3390,7 @@
           <w:sz w:val="28"/>
           <w:szCs w:val="28"/>
         </w:rPr>
-        <w:t>Nomor</w:t>
-      </w:r>
-      <w:proofErr w:type="spellEnd"/>
-      <w:r>
-        <w:rPr>
-          <w:rFonts w:ascii="Times New Roman" w:hAnsi="Times New Roman" w:cs="Times New Roman"/>
-          <w:b/>
-          <w:bCs/>
-          <w:sz w:val="28"/>
-          <w:szCs w:val="28"/>
-        </w:rPr>
-        <w:t xml:space="preserve"> 1c</w:t>
+        <w:t>Nomor 1c</w:t>
       </w:r>
     </w:p>
     <w:tbl>
@@ -5586,88 +4116,109 @@
                 <w:sz w:val="18"/>
                 <w:szCs w:val="18"/>
               </w:rPr>
-              <w:t xml:space="preserve">public class </w:t>
-            </w:r>
-            <w:proofErr w:type="spellStart"/>
-            <w:r>
-              <w:rPr>
-                <w:rFonts w:ascii="Courier New" w:hAnsi="Courier New" w:cs="Courier New"/>
-                <w:sz w:val="18"/>
-                <w:szCs w:val="18"/>
-              </w:rPr>
-              <w:t>Trapesium</w:t>
-            </w:r>
-            <w:proofErr w:type="spellEnd"/>
-            <w:r>
-              <w:rPr>
-                <w:rFonts w:ascii="Courier New" w:hAnsi="Courier New" w:cs="Courier New"/>
-                <w:sz w:val="18"/>
-                <w:szCs w:val="18"/>
-              </w:rPr>
-              <w:t xml:space="preserve"> {</w:t>
-            </w:r>
-          </w:p>
-          <w:p>
-            <w:pPr>
-              <w:rPr>
-                <w:rFonts w:ascii="Courier New" w:hAnsi="Courier New" w:cs="Courier New"/>
-                <w:sz w:val="18"/>
-                <w:szCs w:val="18"/>
-              </w:rPr>
-            </w:pPr>
-            <w:r>
-              <w:rPr>
-                <w:rFonts w:ascii="Courier New" w:hAnsi="Courier New" w:cs="Courier New"/>
-                <w:sz w:val="18"/>
-                <w:szCs w:val="18"/>
-              </w:rPr>
-              <w:t xml:space="preserve">    public static void main(String[] </w:t>
-            </w:r>
-            <w:proofErr w:type="spellStart"/>
-            <w:r>
-              <w:rPr>
-                <w:rFonts w:ascii="Courier New" w:hAnsi="Courier New" w:cs="Courier New"/>
-                <w:sz w:val="18"/>
-                <w:szCs w:val="18"/>
-              </w:rPr>
-              <w:t>args</w:t>
-            </w:r>
-            <w:proofErr w:type="spellEnd"/>
-            <w:r>
-              <w:rPr>
-                <w:rFonts w:ascii="Courier New" w:hAnsi="Courier New" w:cs="Courier New"/>
-                <w:sz w:val="18"/>
-                <w:szCs w:val="18"/>
-              </w:rPr>
-              <w:t>) {</w:t>
-            </w:r>
-          </w:p>
-          <w:p>
-            <w:pPr>
-              <w:rPr>
-                <w:rFonts w:ascii="Courier New" w:hAnsi="Courier New" w:cs="Courier New"/>
-                <w:sz w:val="18"/>
-                <w:szCs w:val="18"/>
-              </w:rPr>
-            </w:pPr>
-            <w:r>
-              <w:rPr>
-                <w:rFonts w:ascii="Courier New" w:hAnsi="Courier New" w:cs="Courier New"/>
-                <w:sz w:val="18"/>
-                <w:szCs w:val="18"/>
-              </w:rPr>
-              <w:t xml:space="preserve">        </w:t>
-            </w:r>
-            <w:proofErr w:type="spellStart"/>
-            <w:r>
-              <w:rPr>
-                <w:rFonts w:ascii="Courier New" w:hAnsi="Courier New" w:cs="Courier New"/>
-                <w:sz w:val="18"/>
-                <w:szCs w:val="18"/>
-              </w:rPr>
-              <w:t>LuasTrapesium</w:t>
-            </w:r>
-            <w:proofErr w:type="spellEnd"/>
+              <w:t>public class Trapesium {</w:t>
+            </w:r>
+          </w:p>
+          <w:p>
+            <w:pPr>
+              <w:rPr>
+                <w:rFonts w:ascii="Courier New" w:hAnsi="Courier New" w:cs="Courier New"/>
+                <w:sz w:val="18"/>
+                <w:szCs w:val="18"/>
+              </w:rPr>
+            </w:pPr>
+            <w:r>
+              <w:rPr>
+                <w:rFonts w:ascii="Courier New" w:hAnsi="Courier New" w:cs="Courier New"/>
+                <w:sz w:val="18"/>
+                <w:szCs w:val="18"/>
+              </w:rPr>
+              <w:t xml:space="preserve">    public static void main(String[] args) {</w:t>
+            </w:r>
+          </w:p>
+          <w:p>
+            <w:pPr>
+              <w:rPr>
+                <w:rFonts w:ascii="Courier New" w:hAnsi="Courier New" w:cs="Courier New"/>
+                <w:sz w:val="18"/>
+                <w:szCs w:val="18"/>
+              </w:rPr>
+            </w:pPr>
+            <w:r>
+              <w:rPr>
+                <w:rFonts w:ascii="Courier New" w:hAnsi="Courier New" w:cs="Courier New"/>
+                <w:sz w:val="18"/>
+                <w:szCs w:val="18"/>
+              </w:rPr>
+              <w:t xml:space="preserve">        LuasTrapesium Trapesium= new LuasTrapesium(5,7,8);</w:t>
+            </w:r>
+          </w:p>
+          <w:p>
+            <w:pPr>
+              <w:rPr>
+                <w:rFonts w:ascii="Courier New" w:hAnsi="Courier New" w:cs="Courier New"/>
+                <w:sz w:val="18"/>
+                <w:szCs w:val="18"/>
+              </w:rPr>
+            </w:pPr>
+            <w:r>
+              <w:rPr>
+                <w:rFonts w:ascii="Courier New" w:hAnsi="Courier New" w:cs="Courier New"/>
+                <w:sz w:val="18"/>
+                <w:szCs w:val="18"/>
+              </w:rPr>
+              <w:t xml:space="preserve">        double LuasTrapesium = Trapesium.LuasTrapesium();</w:t>
+            </w:r>
+          </w:p>
+          <w:p>
+            <w:pPr>
+              <w:rPr>
+                <w:rFonts w:ascii="Courier New" w:hAnsi="Courier New" w:cs="Courier New"/>
+                <w:sz w:val="18"/>
+                <w:szCs w:val="18"/>
+              </w:rPr>
+            </w:pPr>
+            <w:r>
+              <w:rPr>
+                <w:rFonts w:ascii="Courier New" w:hAnsi="Courier New" w:cs="Courier New"/>
+                <w:sz w:val="18"/>
+                <w:szCs w:val="18"/>
+              </w:rPr>
+              <w:t xml:space="preserve">        System.out.println(</w:t>
+            </w:r>
+            <w:r>
+              <w:rPr>
+                <w:rFonts w:ascii="Courier New" w:hAnsi="Courier New" w:cs="Courier New"/>
+                <w:sz w:val="18"/>
+                <w:szCs w:val="18"/>
+              </w:rPr>
+              <w:t>“Luas trapesium : ” + LuasTrapesium</w:t>
+            </w:r>
+            <w:r>
+              <w:rPr>
+                <w:rFonts w:ascii="Courier New" w:hAnsi="Courier New" w:cs="Courier New"/>
+                <w:sz w:val="18"/>
+                <w:szCs w:val="18"/>
+              </w:rPr>
+              <w:t>);</w:t>
+            </w:r>
+          </w:p>
+          <w:p>
+            <w:pPr>
+              <w:rPr>
+                <w:rFonts w:ascii="Courier New" w:hAnsi="Courier New" w:cs="Courier New"/>
+                <w:sz w:val="18"/>
+                <w:szCs w:val="18"/>
+              </w:rPr>
+            </w:pPr>
+            <w:r>
+              <w:rPr>
+                <w:rFonts w:ascii="Courier New" w:hAnsi="Courier New" w:cs="Courier New"/>
+                <w:sz w:val="18"/>
+                <w:szCs w:val="18"/>
+              </w:rPr>
+              <w:t xml:space="preserve">    }  </w:t>
+            </w:r>
             <w:r>
               <w:rPr>
                 <w:rFonts w:ascii="Courier New" w:hAnsi="Courier New" w:cs="Courier New"/>
@@ -5676,191 +4227,109 @@
               </w:rPr>
               <w:t xml:space="preserve"> </w:t>
             </w:r>
-            <w:proofErr w:type="spellStart"/>
-            <w:r>
-              <w:rPr>
-                <w:rFonts w:ascii="Courier New" w:hAnsi="Courier New" w:cs="Courier New"/>
-                <w:sz w:val="18"/>
-                <w:szCs w:val="18"/>
-              </w:rPr>
-              <w:t>Trapesium</w:t>
-            </w:r>
-            <w:proofErr w:type="spellEnd"/>
-            <w:r>
-              <w:rPr>
-                <w:rFonts w:ascii="Courier New" w:hAnsi="Courier New" w:cs="Courier New"/>
-                <w:sz w:val="18"/>
-                <w:szCs w:val="18"/>
-              </w:rPr>
-              <w:t xml:space="preserve">= new </w:t>
-            </w:r>
-            <w:proofErr w:type="spellStart"/>
-            <w:r>
-              <w:rPr>
-                <w:rFonts w:ascii="Courier New" w:hAnsi="Courier New" w:cs="Courier New"/>
-                <w:sz w:val="18"/>
-                <w:szCs w:val="18"/>
-              </w:rPr>
-              <w:t>LuasTrapesium</w:t>
-            </w:r>
-            <w:proofErr w:type="spellEnd"/>
-            <w:r>
-              <w:rPr>
-                <w:rFonts w:ascii="Courier New" w:hAnsi="Courier New" w:cs="Courier New"/>
-                <w:sz w:val="18"/>
-                <w:szCs w:val="18"/>
-              </w:rPr>
-              <w:t>(5,7,8);</w:t>
-            </w:r>
-          </w:p>
-          <w:p>
-            <w:pPr>
-              <w:rPr>
-                <w:rFonts w:ascii="Courier New" w:hAnsi="Courier New" w:cs="Courier New"/>
-                <w:sz w:val="18"/>
-                <w:szCs w:val="18"/>
-              </w:rPr>
-            </w:pPr>
-            <w:r>
-              <w:rPr>
-                <w:rFonts w:ascii="Courier New" w:hAnsi="Courier New" w:cs="Courier New"/>
-                <w:sz w:val="18"/>
-                <w:szCs w:val="18"/>
-              </w:rPr>
-              <w:t xml:space="preserve">        double </w:t>
-            </w:r>
-            <w:proofErr w:type="spellStart"/>
-            <w:r>
-              <w:rPr>
-                <w:rFonts w:ascii="Courier New" w:hAnsi="Courier New" w:cs="Courier New"/>
-                <w:sz w:val="18"/>
-                <w:szCs w:val="18"/>
-              </w:rPr>
-              <w:t>LuasTrapesium</w:t>
-            </w:r>
-            <w:proofErr w:type="spellEnd"/>
-            <w:r>
-              <w:rPr>
-                <w:rFonts w:ascii="Courier New" w:hAnsi="Courier New" w:cs="Courier New"/>
-                <w:sz w:val="18"/>
-                <w:szCs w:val="18"/>
-              </w:rPr>
-              <w:t xml:space="preserve"> = </w:t>
-            </w:r>
-            <w:proofErr w:type="spellStart"/>
-            <w:r>
-              <w:rPr>
-                <w:rFonts w:ascii="Courier New" w:hAnsi="Courier New" w:cs="Courier New"/>
-                <w:sz w:val="18"/>
-                <w:szCs w:val="18"/>
-              </w:rPr>
-              <w:t>Trapesium.LuasTrapesium</w:t>
-            </w:r>
-            <w:proofErr w:type="spellEnd"/>
-            <w:r>
-              <w:rPr>
-                <w:rFonts w:ascii="Courier New" w:hAnsi="Courier New" w:cs="Courier New"/>
-                <w:sz w:val="18"/>
-                <w:szCs w:val="18"/>
-              </w:rPr>
-              <w:t>();</w:t>
-            </w:r>
-          </w:p>
-          <w:p>
-            <w:pPr>
-              <w:rPr>
-                <w:rFonts w:ascii="Courier New" w:hAnsi="Courier New" w:cs="Courier New"/>
-                <w:sz w:val="18"/>
-                <w:szCs w:val="18"/>
-              </w:rPr>
-            </w:pPr>
-            <w:r>
-              <w:rPr>
-                <w:rFonts w:ascii="Courier New" w:hAnsi="Courier New" w:cs="Courier New"/>
-                <w:sz w:val="18"/>
-                <w:szCs w:val="18"/>
-              </w:rPr>
-              <w:t xml:space="preserve">        </w:t>
-            </w:r>
-            <w:proofErr w:type="spellStart"/>
-            <w:r>
-              <w:rPr>
-                <w:rFonts w:ascii="Courier New" w:hAnsi="Courier New" w:cs="Courier New"/>
-                <w:sz w:val="18"/>
-                <w:szCs w:val="18"/>
-              </w:rPr>
-              <w:t>System.out.println</w:t>
-            </w:r>
-            <w:proofErr w:type="spellEnd"/>
-            <w:r>
-              <w:rPr>
-                <w:rFonts w:ascii="Courier New" w:hAnsi="Courier New" w:cs="Courier New"/>
-                <w:sz w:val="18"/>
-                <w:szCs w:val="18"/>
-              </w:rPr>
-              <w:t>(</w:t>
-            </w:r>
-            <w:r>
-              <w:rPr>
-                <w:rFonts w:ascii="Courier New" w:hAnsi="Courier New" w:cs="Courier New"/>
-                <w:sz w:val="18"/>
-                <w:szCs w:val="18"/>
-              </w:rPr>
-              <w:t xml:space="preserve">“Luas </w:t>
-            </w:r>
-            <w:proofErr w:type="spellStart"/>
-            <w:r>
-              <w:rPr>
-                <w:rFonts w:ascii="Courier New" w:hAnsi="Courier New" w:cs="Courier New"/>
-                <w:sz w:val="18"/>
-                <w:szCs w:val="18"/>
-              </w:rPr>
-              <w:t>trapesium</w:t>
-            </w:r>
-            <w:proofErr w:type="spellEnd"/>
-            <w:r>
-              <w:rPr>
-                <w:rFonts w:ascii="Courier New" w:hAnsi="Courier New" w:cs="Courier New"/>
-                <w:sz w:val="18"/>
-                <w:szCs w:val="18"/>
-              </w:rPr>
-              <w:t xml:space="preserve"> : ” + </w:t>
-            </w:r>
-            <w:proofErr w:type="spellStart"/>
-            <w:r>
-              <w:rPr>
-                <w:rFonts w:ascii="Courier New" w:hAnsi="Courier New" w:cs="Courier New"/>
-                <w:sz w:val="18"/>
-                <w:szCs w:val="18"/>
-              </w:rPr>
-              <w:t>LuasTrapesium</w:t>
-            </w:r>
-            <w:proofErr w:type="spellEnd"/>
-            <w:r>
-              <w:rPr>
-                <w:rFonts w:ascii="Courier New" w:hAnsi="Courier New" w:cs="Courier New"/>
-                <w:sz w:val="18"/>
-                <w:szCs w:val="18"/>
-              </w:rPr>
-              <w:t>);</w:t>
-            </w:r>
-          </w:p>
-          <w:p>
-            <w:pPr>
-              <w:rPr>
-                <w:rFonts w:ascii="Courier New" w:hAnsi="Courier New" w:cs="Courier New"/>
-                <w:sz w:val="18"/>
-                <w:szCs w:val="18"/>
-              </w:rPr>
-            </w:pPr>
-            <w:r>
-              <w:rPr>
-                <w:rFonts w:ascii="Courier New" w:hAnsi="Courier New" w:cs="Courier New"/>
-                <w:sz w:val="18"/>
-                <w:szCs w:val="18"/>
-              </w:rPr>
-              <w:t xml:space="preserve">    }  </w:t>
-            </w:r>
+          </w:p>
+          <w:p>
+            <w:pPr>
+              <w:rPr>
+                <w:rFonts w:ascii="Courier New" w:hAnsi="Courier New" w:cs="Courier New"/>
+                <w:sz w:val="18"/>
+                <w:szCs w:val="18"/>
+              </w:rPr>
+            </w:pPr>
+            <w:r>
+              <w:rPr>
+                <w:rFonts w:ascii="Courier New" w:hAnsi="Courier New" w:cs="Courier New"/>
+                <w:sz w:val="18"/>
+                <w:szCs w:val="18"/>
+              </w:rPr>
+              <w:t>}</w:t>
+            </w:r>
+          </w:p>
+          <w:p>
+            <w:pPr>
+              <w:rPr>
+                <w:rFonts w:ascii="Courier New" w:hAnsi="Courier New" w:cs="Courier New"/>
+                <w:sz w:val="18"/>
+                <w:szCs w:val="18"/>
+              </w:rPr>
+            </w:pPr>
+          </w:p>
+          <w:p>
+            <w:pPr>
+              <w:rPr>
+                <w:rFonts w:ascii="Courier New" w:hAnsi="Courier New" w:cs="Courier New"/>
+                <w:sz w:val="18"/>
+                <w:szCs w:val="18"/>
+              </w:rPr>
+            </w:pPr>
+            <w:r>
+              <w:rPr>
+                <w:rFonts w:ascii="Courier New" w:hAnsi="Courier New" w:cs="Courier New"/>
+                <w:sz w:val="18"/>
+                <w:szCs w:val="18"/>
+              </w:rPr>
+              <w:t>class LuasTrapesium {</w:t>
+            </w:r>
+          </w:p>
+          <w:p>
+            <w:pPr>
+              <w:rPr>
+                <w:rFonts w:ascii="Courier New" w:hAnsi="Courier New" w:cs="Courier New"/>
+                <w:sz w:val="18"/>
+                <w:szCs w:val="18"/>
+              </w:rPr>
+            </w:pPr>
+            <w:r>
+              <w:rPr>
+                <w:rFonts w:ascii="Courier New" w:hAnsi="Courier New" w:cs="Courier New"/>
+                <w:sz w:val="18"/>
+                <w:szCs w:val="18"/>
+              </w:rPr>
+              <w:t xml:space="preserve">    double alas1;</w:t>
+            </w:r>
+          </w:p>
+          <w:p>
+            <w:pPr>
+              <w:rPr>
+                <w:rFonts w:ascii="Courier New" w:hAnsi="Courier New" w:cs="Courier New"/>
+                <w:sz w:val="18"/>
+                <w:szCs w:val="18"/>
+              </w:rPr>
+            </w:pPr>
+            <w:r>
+              <w:rPr>
+                <w:rFonts w:ascii="Courier New" w:hAnsi="Courier New" w:cs="Courier New"/>
+                <w:sz w:val="18"/>
+                <w:szCs w:val="18"/>
+              </w:rPr>
+              <w:t xml:space="preserve">    double alas2;</w:t>
+            </w:r>
+          </w:p>
+          <w:p>
+            <w:pPr>
+              <w:rPr>
+                <w:rFonts w:ascii="Courier New" w:hAnsi="Courier New" w:cs="Courier New"/>
+                <w:sz w:val="18"/>
+                <w:szCs w:val="18"/>
+              </w:rPr>
+            </w:pPr>
+            <w:r>
+              <w:rPr>
+                <w:rFonts w:ascii="Courier New" w:hAnsi="Courier New" w:cs="Courier New"/>
+                <w:sz w:val="18"/>
+                <w:szCs w:val="18"/>
+              </w:rPr>
+              <w:t xml:space="preserve">    double tinggi;</w:t>
+            </w:r>
+          </w:p>
+          <w:p>
+            <w:pPr>
+              <w:rPr>
+                <w:rFonts w:ascii="Courier New" w:hAnsi="Courier New" w:cs="Courier New"/>
+                <w:sz w:val="18"/>
+                <w:szCs w:val="18"/>
+              </w:rPr>
+            </w:pPr>
             <w:r>
               <w:rPr>
                 <w:rFonts w:ascii="Courier New" w:hAnsi="Courier New" w:cs="Courier New"/>
@@ -5884,147 +4353,24 @@
                 <w:sz w:val="18"/>
                 <w:szCs w:val="18"/>
               </w:rPr>
-              <w:t>}</w:t>
-            </w:r>
-          </w:p>
-          <w:p>
-            <w:pPr>
-              <w:rPr>
-                <w:rFonts w:ascii="Courier New" w:hAnsi="Courier New" w:cs="Courier New"/>
-                <w:sz w:val="18"/>
-                <w:szCs w:val="18"/>
-              </w:rPr>
-            </w:pPr>
-          </w:p>
-          <w:p>
-            <w:pPr>
-              <w:rPr>
-                <w:rFonts w:ascii="Courier New" w:hAnsi="Courier New" w:cs="Courier New"/>
-                <w:sz w:val="18"/>
-                <w:szCs w:val="18"/>
-              </w:rPr>
-            </w:pPr>
-            <w:r>
-              <w:rPr>
-                <w:rFonts w:ascii="Courier New" w:hAnsi="Courier New" w:cs="Courier New"/>
-                <w:sz w:val="18"/>
-                <w:szCs w:val="18"/>
-              </w:rPr>
-              <w:t xml:space="preserve">class </w:t>
-            </w:r>
-            <w:proofErr w:type="spellStart"/>
-            <w:r>
-              <w:rPr>
-                <w:rFonts w:ascii="Courier New" w:hAnsi="Courier New" w:cs="Courier New"/>
-                <w:sz w:val="18"/>
-                <w:szCs w:val="18"/>
-              </w:rPr>
-              <w:t>LuasTrapesium</w:t>
-            </w:r>
-            <w:proofErr w:type="spellEnd"/>
-            <w:r>
-              <w:rPr>
-                <w:rFonts w:ascii="Courier New" w:hAnsi="Courier New" w:cs="Courier New"/>
-                <w:sz w:val="18"/>
-                <w:szCs w:val="18"/>
-              </w:rPr>
-              <w:t xml:space="preserve"> {</w:t>
-            </w:r>
-          </w:p>
-          <w:p>
-            <w:pPr>
-              <w:rPr>
-                <w:rFonts w:ascii="Courier New" w:hAnsi="Courier New" w:cs="Courier New"/>
-                <w:sz w:val="18"/>
-                <w:szCs w:val="18"/>
-              </w:rPr>
-            </w:pPr>
-            <w:r>
-              <w:rPr>
-                <w:rFonts w:ascii="Courier New" w:hAnsi="Courier New" w:cs="Courier New"/>
-                <w:sz w:val="18"/>
-                <w:szCs w:val="18"/>
-              </w:rPr>
-              <w:t xml:space="preserve">    double alas1;</w:t>
-            </w:r>
-          </w:p>
-          <w:p>
-            <w:pPr>
-              <w:rPr>
-                <w:rFonts w:ascii="Courier New" w:hAnsi="Courier New" w:cs="Courier New"/>
-                <w:sz w:val="18"/>
-                <w:szCs w:val="18"/>
-              </w:rPr>
-            </w:pPr>
-            <w:r>
-              <w:rPr>
-                <w:rFonts w:ascii="Courier New" w:hAnsi="Courier New" w:cs="Courier New"/>
-                <w:sz w:val="18"/>
-                <w:szCs w:val="18"/>
-              </w:rPr>
-              <w:t xml:space="preserve">    double alas2;</w:t>
-            </w:r>
-          </w:p>
-          <w:p>
-            <w:pPr>
-              <w:rPr>
-                <w:rFonts w:ascii="Courier New" w:hAnsi="Courier New" w:cs="Courier New"/>
-                <w:sz w:val="18"/>
-                <w:szCs w:val="18"/>
-              </w:rPr>
-            </w:pPr>
-            <w:r>
-              <w:rPr>
-                <w:rFonts w:ascii="Courier New" w:hAnsi="Courier New" w:cs="Courier New"/>
-                <w:sz w:val="18"/>
-                <w:szCs w:val="18"/>
-              </w:rPr>
-              <w:t xml:space="preserve">    double </w:t>
-            </w:r>
-            <w:proofErr w:type="spellStart"/>
-            <w:r>
-              <w:rPr>
-                <w:rFonts w:ascii="Courier New" w:hAnsi="Courier New" w:cs="Courier New"/>
-                <w:sz w:val="18"/>
-                <w:szCs w:val="18"/>
-              </w:rPr>
-              <w:t>tinggi</w:t>
-            </w:r>
-            <w:proofErr w:type="spellEnd"/>
-            <w:r>
-              <w:rPr>
-                <w:rFonts w:ascii="Courier New" w:hAnsi="Courier New" w:cs="Courier New"/>
-                <w:sz w:val="18"/>
-                <w:szCs w:val="18"/>
-              </w:rPr>
-              <w:t>;</w:t>
-            </w:r>
-          </w:p>
-          <w:p>
-            <w:pPr>
-              <w:rPr>
-                <w:rFonts w:ascii="Courier New" w:hAnsi="Courier New" w:cs="Courier New"/>
-                <w:sz w:val="18"/>
-                <w:szCs w:val="18"/>
-              </w:rPr>
-            </w:pPr>
-            <w:r>
-              <w:rPr>
-                <w:rFonts w:ascii="Courier New" w:hAnsi="Courier New" w:cs="Courier New"/>
-                <w:sz w:val="18"/>
-                <w:szCs w:val="18"/>
-              </w:rPr>
               <w:t xml:space="preserve"> </w:t>
             </w:r>
-          </w:p>
-          <w:p>
-            <w:pPr>
-              <w:rPr>
-                <w:rFonts w:ascii="Courier New" w:hAnsi="Courier New" w:cs="Courier New"/>
-                <w:sz w:val="18"/>
-                <w:szCs w:val="18"/>
-              </w:rPr>
-            </w:pPr>
+            <w:r>
+              <w:rPr>
+                <w:rFonts w:ascii="Courier New" w:hAnsi="Courier New" w:cs="Courier New"/>
+                <w:sz w:val="18"/>
+                <w:szCs w:val="18"/>
+              </w:rPr>
+              <w:t xml:space="preserve">   </w:t>
+            </w:r>
+            <w:r>
+              <w:rPr>
+                <w:rFonts w:ascii="Courier New" w:hAnsi="Courier New" w:cs="Courier New"/>
+                <w:sz w:val="18"/>
+                <w:szCs w:val="18"/>
+              </w:rPr>
+              <w:t>public</w:t>
+            </w:r>
             <w:r>
               <w:rPr>
                 <w:rFonts w:ascii="Courier New" w:hAnsi="Courier New" w:cs="Courier New"/>
@@ -6039,15 +4385,7 @@
                 <w:sz w:val="18"/>
                 <w:szCs w:val="18"/>
               </w:rPr>
-              <w:t xml:space="preserve">   </w:t>
-            </w:r>
-            <w:r>
-              <w:rPr>
-                <w:rFonts w:ascii="Courier New" w:hAnsi="Courier New" w:cs="Courier New"/>
-                <w:sz w:val="18"/>
-                <w:szCs w:val="18"/>
-              </w:rPr>
-              <w:t>public</w:t>
+              <w:t>LuasTrapesium(double alas1,double alas2,double</w:t>
             </w:r>
             <w:r>
               <w:rPr>
@@ -6057,49 +4395,13 @@
               </w:rPr>
               <w:t xml:space="preserve"> </w:t>
             </w:r>
-            <w:proofErr w:type="spellStart"/>
-            <w:r>
-              <w:rPr>
-                <w:rFonts w:ascii="Courier New" w:hAnsi="Courier New" w:cs="Courier New"/>
-                <w:sz w:val="18"/>
-                <w:szCs w:val="18"/>
-              </w:rPr>
-              <w:t>LuasTrapesium</w:t>
-            </w:r>
-            <w:proofErr w:type="spellEnd"/>
-            <w:r>
-              <w:rPr>
-                <w:rFonts w:ascii="Courier New" w:hAnsi="Courier New" w:cs="Courier New"/>
-                <w:sz w:val="18"/>
-                <w:szCs w:val="18"/>
-              </w:rPr>
-              <w:t>(double alas1,double alas2,double</w:t>
-            </w:r>
-            <w:r>
-              <w:rPr>
-                <w:rFonts w:ascii="Courier New" w:hAnsi="Courier New" w:cs="Courier New"/>
-                <w:sz w:val="18"/>
-                <w:szCs w:val="18"/>
-              </w:rPr>
-              <w:t xml:space="preserve"> </w:t>
-            </w:r>
-            <w:proofErr w:type="spellStart"/>
-            <w:r>
-              <w:rPr>
-                <w:rFonts w:ascii="Courier New" w:hAnsi="Courier New" w:cs="Courier New"/>
-                <w:sz w:val="18"/>
-                <w:szCs w:val="18"/>
-              </w:rPr>
-              <w:t>tinggi</w:t>
-            </w:r>
-            <w:proofErr w:type="spellEnd"/>
-            <w:r>
-              <w:rPr>
-                <w:rFonts w:ascii="Courier New" w:hAnsi="Courier New" w:cs="Courier New"/>
-                <w:sz w:val="18"/>
-                <w:szCs w:val="18"/>
-              </w:rPr>
-              <w:t>) {</w:t>
+            <w:r>
+              <w:rPr>
+                <w:rFonts w:ascii="Courier New" w:hAnsi="Courier New" w:cs="Courier New"/>
+                <w:sz w:val="18"/>
+                <w:szCs w:val="18"/>
+              </w:rPr>
+              <w:t>tinggi) {</w:t>
             </w:r>
           </w:p>
           <w:p>
@@ -6150,36 +4452,8 @@
                 <w:sz w:val="18"/>
                 <w:szCs w:val="18"/>
               </w:rPr>
-              <w:t xml:space="preserve">        </w:t>
-            </w:r>
-            <w:proofErr w:type="spellStart"/>
-            <w:r>
-              <w:rPr>
-                <w:rFonts w:ascii="Courier New" w:hAnsi="Courier New" w:cs="Courier New"/>
-                <w:sz w:val="18"/>
-                <w:szCs w:val="18"/>
-              </w:rPr>
-              <w:t>this.tinggi</w:t>
-            </w:r>
-            <w:proofErr w:type="spellEnd"/>
-            <w:r>
-              <w:rPr>
-                <w:rFonts w:ascii="Courier New" w:hAnsi="Courier New" w:cs="Courier New"/>
-                <w:sz w:val="18"/>
-                <w:szCs w:val="18"/>
-              </w:rPr>
-              <w:t xml:space="preserve"> = </w:t>
-            </w:r>
-            <w:proofErr w:type="spellStart"/>
-            <w:r>
-              <w:rPr>
-                <w:rFonts w:ascii="Courier New" w:hAnsi="Courier New" w:cs="Courier New"/>
-                <w:sz w:val="18"/>
-                <w:szCs w:val="18"/>
-              </w:rPr>
-              <w:t>tinggi</w:t>
-            </w:r>
-            <w:proofErr w:type="spellEnd"/>
+              <w:t xml:space="preserve">        this.tinggi = tinggi</w:t>
+            </w:r>
           </w:p>
           <w:p>
             <w:pPr>
@@ -6331,60 +4605,24 @@
                 <w:sz w:val="18"/>
                 <w:szCs w:val="18"/>
               </w:rPr>
-              <w:t xml:space="preserve">double </w:t>
-            </w:r>
-            <w:proofErr w:type="spellStart"/>
-            <w:r>
-              <w:rPr>
-                <w:rFonts w:ascii="Courier New" w:hAnsi="Courier New" w:cs="Courier New"/>
-                <w:sz w:val="18"/>
-                <w:szCs w:val="18"/>
-              </w:rPr>
-              <w:t>getTinggi</w:t>
-            </w:r>
-            <w:proofErr w:type="spellEnd"/>
-            <w:r>
-              <w:rPr>
-                <w:rFonts w:ascii="Courier New" w:hAnsi="Courier New" w:cs="Courier New"/>
-                <w:sz w:val="18"/>
-                <w:szCs w:val="18"/>
-              </w:rPr>
-              <w:t>() {</w:t>
-            </w:r>
-          </w:p>
-          <w:p>
-            <w:pPr>
-              <w:rPr>
-                <w:rFonts w:ascii="Courier New" w:hAnsi="Courier New" w:cs="Courier New"/>
-                <w:sz w:val="18"/>
-                <w:szCs w:val="18"/>
-              </w:rPr>
-            </w:pPr>
-            <w:r>
-              <w:rPr>
-                <w:rFonts w:ascii="Courier New" w:hAnsi="Courier New" w:cs="Courier New"/>
-                <w:sz w:val="18"/>
-                <w:szCs w:val="18"/>
-              </w:rPr>
-              <w:t xml:space="preserve">        return </w:t>
-            </w:r>
-            <w:proofErr w:type="spellStart"/>
-            <w:r>
-              <w:rPr>
-                <w:rFonts w:ascii="Courier New" w:hAnsi="Courier New" w:cs="Courier New"/>
-                <w:sz w:val="18"/>
-                <w:szCs w:val="18"/>
-              </w:rPr>
-              <w:t>tinggi</w:t>
-            </w:r>
-            <w:proofErr w:type="spellEnd"/>
-            <w:r>
-              <w:rPr>
-                <w:rFonts w:ascii="Courier New" w:hAnsi="Courier New" w:cs="Courier New"/>
-                <w:sz w:val="18"/>
-                <w:szCs w:val="18"/>
-              </w:rPr>
-              <w:t>;</w:t>
+              <w:t>double getTinggi() {</w:t>
+            </w:r>
+          </w:p>
+          <w:p>
+            <w:pPr>
+              <w:rPr>
+                <w:rFonts w:ascii="Courier New" w:hAnsi="Courier New" w:cs="Courier New"/>
+                <w:sz w:val="18"/>
+                <w:szCs w:val="18"/>
+              </w:rPr>
+            </w:pPr>
+            <w:r>
+              <w:rPr>
+                <w:rFonts w:ascii="Courier New" w:hAnsi="Courier New" w:cs="Courier New"/>
+                <w:sz w:val="18"/>
+                <w:szCs w:val="18"/>
+              </w:rPr>
+              <w:t xml:space="preserve">        return tinggi;</w:t>
             </w:r>
           </w:p>
           <w:p>
@@ -6427,60 +4665,24 @@
                 <w:sz w:val="18"/>
                 <w:szCs w:val="18"/>
               </w:rPr>
-              <w:t xml:space="preserve">    double </w:t>
-            </w:r>
-            <w:proofErr w:type="spellStart"/>
-            <w:r>
-              <w:rPr>
-                <w:rFonts w:ascii="Courier New" w:hAnsi="Courier New" w:cs="Courier New"/>
-                <w:sz w:val="18"/>
-                <w:szCs w:val="18"/>
-              </w:rPr>
-              <w:t>LuasTrapesium</w:t>
-            </w:r>
-            <w:proofErr w:type="spellEnd"/>
-            <w:r>
-              <w:rPr>
-                <w:rFonts w:ascii="Courier New" w:hAnsi="Courier New" w:cs="Courier New"/>
-                <w:sz w:val="18"/>
-                <w:szCs w:val="18"/>
-              </w:rPr>
-              <w:t>() {</w:t>
-            </w:r>
-          </w:p>
-          <w:p>
-            <w:pPr>
-              <w:rPr>
-                <w:rFonts w:ascii="Courier New" w:hAnsi="Courier New" w:cs="Courier New"/>
-                <w:sz w:val="18"/>
-                <w:szCs w:val="18"/>
-              </w:rPr>
-            </w:pPr>
-            <w:r>
-              <w:rPr>
-                <w:rFonts w:ascii="Courier New" w:hAnsi="Courier New" w:cs="Courier New"/>
-                <w:sz w:val="18"/>
-                <w:szCs w:val="18"/>
-              </w:rPr>
-              <w:t xml:space="preserve">        return 0.5 * (alas1 + alas2) * </w:t>
-            </w:r>
-            <w:proofErr w:type="spellStart"/>
-            <w:r>
-              <w:rPr>
-                <w:rFonts w:ascii="Courier New" w:hAnsi="Courier New" w:cs="Courier New"/>
-                <w:sz w:val="18"/>
-                <w:szCs w:val="18"/>
-              </w:rPr>
-              <w:t>tinggi</w:t>
-            </w:r>
-            <w:proofErr w:type="spellEnd"/>
-            <w:r>
-              <w:rPr>
-                <w:rFonts w:ascii="Courier New" w:hAnsi="Courier New" w:cs="Courier New"/>
-                <w:sz w:val="18"/>
-                <w:szCs w:val="18"/>
-              </w:rPr>
-              <w:t>;</w:t>
+              <w:t xml:space="preserve">    double LuasTrapesium() {</w:t>
+            </w:r>
+          </w:p>
+          <w:p>
+            <w:pPr>
+              <w:rPr>
+                <w:rFonts w:ascii="Courier New" w:hAnsi="Courier New" w:cs="Courier New"/>
+                <w:sz w:val="18"/>
+                <w:szCs w:val="18"/>
+              </w:rPr>
+            </w:pPr>
+            <w:r>
+              <w:rPr>
+                <w:rFonts w:ascii="Courier New" w:hAnsi="Courier New" w:cs="Courier New"/>
+                <w:sz w:val="18"/>
+                <w:szCs w:val="18"/>
+              </w:rPr>
+              <w:t xml:space="preserve">        return 0.5 * (alas1 + alas2) * tinggi;</w:t>
             </w:r>
           </w:p>
           <w:p>
@@ -6543,7 +4745,6 @@
           <w:szCs w:val="28"/>
         </w:rPr>
       </w:pPr>
-      <w:proofErr w:type="spellStart"/>
       <w:r>
         <w:rPr>
           <w:rFonts w:ascii="Times New Roman" w:hAnsi="Times New Roman" w:cs="Times New Roman"/>
@@ -6552,32 +4753,555 @@
           <w:sz w:val="28"/>
           <w:szCs w:val="28"/>
         </w:rPr>
-        <w:t>Nomor</w:t>
+        <w:t>Nomor 2 prosedural</w:t>
       </w:r>
-      <w:proofErr w:type="spellEnd"/>
-      <w:r>
-        <w:rPr>
-          <w:rFonts w:ascii="Times New Roman" w:hAnsi="Times New Roman" w:cs="Times New Roman"/>
-          <w:b/>
-          <w:bCs/>
-          <w:sz w:val="28"/>
-          <w:szCs w:val="28"/>
-        </w:rPr>
-        <w:t xml:space="preserve"> 2 </w:t>
-      </w:r>
-      <w:proofErr w:type="spellStart"/>
-      <w:r>
-        <w:rPr>
-          <w:rFonts w:ascii="Times New Roman" w:hAnsi="Times New Roman" w:cs="Times New Roman"/>
-          <w:b/>
-          <w:bCs/>
-          <w:sz w:val="28"/>
-          <w:szCs w:val="28"/>
-        </w:rPr>
-        <w:t>prosedural</w:t>
-      </w:r>
-      <w:proofErr w:type="spellEnd"/>
     </w:p>
+    <w:tbl>
+      <w:tblPr>
+        <w:tblStyle w:val="TableGrid"/>
+        <w:tblW w:w="0" w:type="auto"/>
+        <w:tblInd w:w="-431" w:type="dxa"/>
+        <w:tblLook w:val="04A0" w:firstRow="1" w:lastRow="0" w:firstColumn="1" w:lastColumn="0" w:noHBand="0" w:noVBand="1"/>
+      </w:tblPr>
+      <w:tblGrid>
+        <w:gridCol w:w="577"/>
+        <w:gridCol w:w="7781"/>
+      </w:tblGrid>
+      <w:tr>
+        <w:tc>
+          <w:tcPr>
+            <w:tcW w:w="568" w:type="dxa"/>
+          </w:tcPr>
+          <w:p>
+            <w:pPr>
+              <w:jc w:val="both"/>
+              <w:rPr>
+                <w:rFonts w:ascii="Courier New" w:hAnsi="Courier New" w:cs="Courier New"/>
+                <w:sz w:val="20"/>
+                <w:szCs w:val="20"/>
+              </w:rPr>
+            </w:pPr>
+            <w:r>
+              <w:rPr>
+                <w:rFonts w:ascii="Courier New" w:hAnsi="Courier New" w:cs="Courier New"/>
+                <w:sz w:val="20"/>
+                <w:szCs w:val="20"/>
+              </w:rPr>
+              <w:t>No.</w:t>
+            </w:r>
+          </w:p>
+        </w:tc>
+        <w:tc>
+          <w:tcPr>
+            <w:tcW w:w="7790" w:type="dxa"/>
+          </w:tcPr>
+          <w:p>
+            <w:pPr>
+              <w:jc w:val="both"/>
+              <w:rPr>
+                <w:rFonts w:ascii="Courier New" w:hAnsi="Courier New" w:cs="Courier New"/>
+                <w:b/>
+                <w:bCs/>
+                <w:sz w:val="20"/>
+                <w:szCs w:val="20"/>
+              </w:rPr>
+            </w:pPr>
+          </w:p>
+        </w:tc>
+      </w:tr>
+      <w:tr>
+        <w:tc>
+          <w:tcPr>
+            <w:tcW w:w="568" w:type="dxa"/>
+          </w:tcPr>
+          <w:p>
+            <w:pPr>
+              <w:jc w:val="both"/>
+              <w:rPr>
+                <w:rFonts w:ascii="Courier New" w:hAnsi="Courier New" w:cs="Courier New"/>
+                <w:sz w:val="20"/>
+                <w:szCs w:val="20"/>
+              </w:rPr>
+            </w:pPr>
+            <w:r>
+              <w:rPr>
+                <w:rFonts w:ascii="Courier New" w:hAnsi="Courier New" w:cs="Courier New"/>
+                <w:sz w:val="20"/>
+                <w:szCs w:val="20"/>
+              </w:rPr>
+              <w:t>1</w:t>
+            </w:r>
+          </w:p>
+          <w:p>
+            <w:pPr>
+              <w:jc w:val="both"/>
+              <w:rPr>
+                <w:rFonts w:ascii="Courier New" w:hAnsi="Courier New" w:cs="Courier New"/>
+                <w:sz w:val="20"/>
+                <w:szCs w:val="20"/>
+              </w:rPr>
+            </w:pPr>
+            <w:r>
+              <w:rPr>
+                <w:rFonts w:ascii="Courier New" w:hAnsi="Courier New" w:cs="Courier New"/>
+                <w:sz w:val="20"/>
+                <w:szCs w:val="20"/>
+              </w:rPr>
+              <w:t>2</w:t>
+            </w:r>
+          </w:p>
+          <w:p>
+            <w:pPr>
+              <w:jc w:val="both"/>
+              <w:rPr>
+                <w:rFonts w:ascii="Courier New" w:hAnsi="Courier New" w:cs="Courier New"/>
+                <w:sz w:val="20"/>
+                <w:szCs w:val="20"/>
+              </w:rPr>
+            </w:pPr>
+            <w:r>
+              <w:rPr>
+                <w:rFonts w:ascii="Courier New" w:hAnsi="Courier New" w:cs="Courier New"/>
+                <w:sz w:val="20"/>
+                <w:szCs w:val="20"/>
+              </w:rPr>
+              <w:t>3</w:t>
+            </w:r>
+          </w:p>
+          <w:p>
+            <w:pPr>
+              <w:jc w:val="both"/>
+              <w:rPr>
+                <w:rFonts w:ascii="Courier New" w:hAnsi="Courier New" w:cs="Courier New"/>
+                <w:sz w:val="20"/>
+                <w:szCs w:val="20"/>
+              </w:rPr>
+            </w:pPr>
+            <w:r>
+              <w:rPr>
+                <w:rFonts w:ascii="Courier New" w:hAnsi="Courier New" w:cs="Courier New"/>
+                <w:sz w:val="20"/>
+                <w:szCs w:val="20"/>
+              </w:rPr>
+              <w:t>4</w:t>
+            </w:r>
+          </w:p>
+          <w:p>
+            <w:pPr>
+              <w:jc w:val="both"/>
+              <w:rPr>
+                <w:rFonts w:ascii="Courier New" w:hAnsi="Courier New" w:cs="Courier New"/>
+                <w:sz w:val="20"/>
+                <w:szCs w:val="20"/>
+              </w:rPr>
+            </w:pPr>
+            <w:r>
+              <w:rPr>
+                <w:rFonts w:ascii="Courier New" w:hAnsi="Courier New" w:cs="Courier New"/>
+                <w:sz w:val="20"/>
+                <w:szCs w:val="20"/>
+              </w:rPr>
+              <w:t>5</w:t>
+            </w:r>
+          </w:p>
+          <w:p>
+            <w:pPr>
+              <w:jc w:val="both"/>
+              <w:rPr>
+                <w:rFonts w:ascii="Courier New" w:hAnsi="Courier New" w:cs="Courier New"/>
+                <w:sz w:val="20"/>
+                <w:szCs w:val="20"/>
+              </w:rPr>
+            </w:pPr>
+            <w:r>
+              <w:rPr>
+                <w:rFonts w:ascii="Courier New" w:hAnsi="Courier New" w:cs="Courier New"/>
+                <w:sz w:val="20"/>
+                <w:szCs w:val="20"/>
+              </w:rPr>
+              <w:t>6</w:t>
+            </w:r>
+          </w:p>
+          <w:p>
+            <w:pPr>
+              <w:jc w:val="both"/>
+              <w:rPr>
+                <w:rFonts w:ascii="Courier New" w:hAnsi="Courier New" w:cs="Courier New"/>
+                <w:sz w:val="20"/>
+                <w:szCs w:val="20"/>
+              </w:rPr>
+            </w:pPr>
+            <w:r>
+              <w:rPr>
+                <w:rFonts w:ascii="Courier New" w:hAnsi="Courier New" w:cs="Courier New"/>
+                <w:sz w:val="20"/>
+                <w:szCs w:val="20"/>
+              </w:rPr>
+              <w:t>7</w:t>
+            </w:r>
+          </w:p>
+          <w:p>
+            <w:pPr>
+              <w:jc w:val="both"/>
+              <w:rPr>
+                <w:rFonts w:ascii="Courier New" w:hAnsi="Courier New" w:cs="Courier New"/>
+                <w:sz w:val="20"/>
+                <w:szCs w:val="20"/>
+              </w:rPr>
+            </w:pPr>
+            <w:r>
+              <w:rPr>
+                <w:rFonts w:ascii="Courier New" w:hAnsi="Courier New" w:cs="Courier New"/>
+                <w:sz w:val="20"/>
+                <w:szCs w:val="20"/>
+              </w:rPr>
+              <w:t>8</w:t>
+            </w:r>
+          </w:p>
+          <w:p>
+            <w:pPr>
+              <w:jc w:val="both"/>
+              <w:rPr>
+                <w:rFonts w:ascii="Courier New" w:hAnsi="Courier New" w:cs="Courier New"/>
+                <w:sz w:val="20"/>
+                <w:szCs w:val="20"/>
+              </w:rPr>
+            </w:pPr>
+            <w:r>
+              <w:rPr>
+                <w:rFonts w:ascii="Courier New" w:hAnsi="Courier New" w:cs="Courier New"/>
+                <w:sz w:val="20"/>
+                <w:szCs w:val="20"/>
+              </w:rPr>
+              <w:t>9</w:t>
+            </w:r>
+          </w:p>
+          <w:p>
+            <w:pPr>
+              <w:jc w:val="both"/>
+              <w:rPr>
+                <w:rFonts w:ascii="Courier New" w:hAnsi="Courier New" w:cs="Courier New"/>
+                <w:sz w:val="20"/>
+                <w:szCs w:val="20"/>
+              </w:rPr>
+            </w:pPr>
+            <w:r>
+              <w:rPr>
+                <w:rFonts w:ascii="Courier New" w:hAnsi="Courier New" w:cs="Courier New"/>
+                <w:sz w:val="20"/>
+                <w:szCs w:val="20"/>
+              </w:rPr>
+              <w:t>10</w:t>
+            </w:r>
+          </w:p>
+          <w:p>
+            <w:pPr>
+              <w:jc w:val="both"/>
+              <w:rPr>
+                <w:rFonts w:ascii="Courier New" w:hAnsi="Courier New" w:cs="Courier New"/>
+                <w:sz w:val="20"/>
+                <w:szCs w:val="20"/>
+              </w:rPr>
+            </w:pPr>
+            <w:r>
+              <w:rPr>
+                <w:rFonts w:ascii="Courier New" w:hAnsi="Courier New" w:cs="Courier New"/>
+                <w:sz w:val="20"/>
+                <w:szCs w:val="20"/>
+              </w:rPr>
+              <w:t>11</w:t>
+            </w:r>
+          </w:p>
+          <w:p>
+            <w:pPr>
+              <w:jc w:val="both"/>
+              <w:rPr>
+                <w:rFonts w:ascii="Courier New" w:hAnsi="Courier New" w:cs="Courier New"/>
+                <w:sz w:val="20"/>
+                <w:szCs w:val="20"/>
+              </w:rPr>
+            </w:pPr>
+            <w:r>
+              <w:rPr>
+                <w:rFonts w:ascii="Courier New" w:hAnsi="Courier New" w:cs="Courier New"/>
+                <w:sz w:val="20"/>
+                <w:szCs w:val="20"/>
+              </w:rPr>
+              <w:t>12</w:t>
+            </w:r>
+          </w:p>
+          <w:p>
+            <w:pPr>
+              <w:jc w:val="both"/>
+              <w:rPr>
+                <w:rFonts w:ascii="Courier New" w:hAnsi="Courier New" w:cs="Courier New"/>
+                <w:sz w:val="20"/>
+                <w:szCs w:val="20"/>
+              </w:rPr>
+            </w:pPr>
+            <w:r>
+              <w:rPr>
+                <w:rFonts w:ascii="Courier New" w:hAnsi="Courier New" w:cs="Courier New"/>
+                <w:sz w:val="20"/>
+                <w:szCs w:val="20"/>
+              </w:rPr>
+              <w:t>13</w:t>
+            </w:r>
+          </w:p>
+          <w:p>
+            <w:pPr>
+              <w:jc w:val="both"/>
+              <w:rPr>
+                <w:rFonts w:ascii="Courier New" w:hAnsi="Courier New" w:cs="Courier New"/>
+                <w:sz w:val="20"/>
+                <w:szCs w:val="20"/>
+              </w:rPr>
+            </w:pPr>
+            <w:r>
+              <w:rPr>
+                <w:rFonts w:ascii="Courier New" w:hAnsi="Courier New" w:cs="Courier New"/>
+                <w:sz w:val="20"/>
+                <w:szCs w:val="20"/>
+              </w:rPr>
+              <w:t>14</w:t>
+            </w:r>
+          </w:p>
+          <w:p>
+            <w:pPr>
+              <w:jc w:val="both"/>
+              <w:rPr>
+                <w:rFonts w:ascii="Courier New" w:hAnsi="Courier New" w:cs="Courier New"/>
+                <w:sz w:val="20"/>
+                <w:szCs w:val="20"/>
+              </w:rPr>
+            </w:pPr>
+            <w:r>
+              <w:rPr>
+                <w:rFonts w:ascii="Courier New" w:hAnsi="Courier New" w:cs="Courier New"/>
+                <w:sz w:val="20"/>
+                <w:szCs w:val="20"/>
+              </w:rPr>
+              <w:t>15</w:t>
+            </w:r>
+          </w:p>
+          <w:p>
+            <w:pPr>
+              <w:jc w:val="both"/>
+              <w:rPr>
+                <w:rFonts w:ascii="Courier New" w:hAnsi="Courier New" w:cs="Courier New"/>
+                <w:sz w:val="20"/>
+                <w:szCs w:val="20"/>
+              </w:rPr>
+            </w:pPr>
+            <w:r>
+              <w:rPr>
+                <w:rFonts w:ascii="Courier New" w:hAnsi="Courier New" w:cs="Courier New"/>
+                <w:sz w:val="20"/>
+                <w:szCs w:val="20"/>
+              </w:rPr>
+              <w:t>16</w:t>
+            </w:r>
+          </w:p>
+          <w:p>
+            <w:pPr>
+              <w:jc w:val="both"/>
+              <w:rPr>
+                <w:rFonts w:ascii="Courier New" w:hAnsi="Courier New" w:cs="Courier New"/>
+                <w:sz w:val="20"/>
+                <w:szCs w:val="20"/>
+              </w:rPr>
+            </w:pPr>
+            <w:r>
+              <w:rPr>
+                <w:rFonts w:ascii="Courier New" w:hAnsi="Courier New" w:cs="Courier New"/>
+                <w:sz w:val="20"/>
+                <w:szCs w:val="20"/>
+              </w:rPr>
+              <w:t>17</w:t>
+            </w:r>
+          </w:p>
+          <w:p>
+            <w:pPr>
+              <w:jc w:val="both"/>
+              <w:rPr>
+                <w:rFonts w:ascii="Courier New" w:hAnsi="Courier New" w:cs="Courier New"/>
+                <w:sz w:val="20"/>
+                <w:szCs w:val="20"/>
+              </w:rPr>
+            </w:pPr>
+            <w:r>
+              <w:rPr>
+                <w:rFonts w:ascii="Courier New" w:hAnsi="Courier New" w:cs="Courier New"/>
+                <w:sz w:val="20"/>
+                <w:szCs w:val="20"/>
+              </w:rPr>
+              <w:t>18</w:t>
+            </w:r>
+          </w:p>
+          <w:p>
+            <w:pPr>
+              <w:jc w:val="both"/>
+              <w:rPr>
+                <w:rFonts w:ascii="Courier New" w:hAnsi="Courier New" w:cs="Courier New"/>
+                <w:sz w:val="20"/>
+                <w:szCs w:val="20"/>
+              </w:rPr>
+            </w:pPr>
+            <w:r>
+              <w:rPr>
+                <w:rFonts w:ascii="Courier New" w:hAnsi="Courier New" w:cs="Courier New"/>
+                <w:sz w:val="20"/>
+                <w:szCs w:val="20"/>
+              </w:rPr>
+              <w:t>19</w:t>
+            </w:r>
+          </w:p>
+          <w:p>
+            <w:pPr>
+              <w:jc w:val="both"/>
+              <w:rPr>
+                <w:rFonts w:ascii="Courier New" w:hAnsi="Courier New" w:cs="Courier New"/>
+                <w:sz w:val="20"/>
+                <w:szCs w:val="20"/>
+              </w:rPr>
+            </w:pPr>
+            <w:r>
+              <w:rPr>
+                <w:rFonts w:ascii="Courier New" w:hAnsi="Courier New" w:cs="Courier New"/>
+                <w:sz w:val="20"/>
+                <w:szCs w:val="20"/>
+              </w:rPr>
+              <w:t>20</w:t>
+            </w:r>
+          </w:p>
+          <w:p>
+            <w:pPr>
+              <w:jc w:val="both"/>
+              <w:rPr>
+                <w:rFonts w:ascii="Courier New" w:hAnsi="Courier New" w:cs="Courier New"/>
+                <w:sz w:val="20"/>
+                <w:szCs w:val="20"/>
+              </w:rPr>
+            </w:pPr>
+            <w:r>
+              <w:rPr>
+                <w:rFonts w:ascii="Courier New" w:hAnsi="Courier New" w:cs="Courier New"/>
+                <w:sz w:val="20"/>
+                <w:szCs w:val="20"/>
+              </w:rPr>
+              <w:t>21</w:t>
+            </w:r>
+          </w:p>
+          <w:p>
+            <w:pPr>
+              <w:jc w:val="both"/>
+              <w:rPr>
+                <w:rFonts w:ascii="Courier New" w:hAnsi="Courier New" w:cs="Courier New"/>
+                <w:sz w:val="20"/>
+                <w:szCs w:val="20"/>
+              </w:rPr>
+            </w:pPr>
+            <w:r>
+              <w:rPr>
+                <w:rFonts w:ascii="Courier New" w:hAnsi="Courier New" w:cs="Courier New"/>
+                <w:sz w:val="20"/>
+                <w:szCs w:val="20"/>
+              </w:rPr>
+              <w:t>22</w:t>
+            </w:r>
+          </w:p>
+          <w:p>
+            <w:pPr>
+              <w:jc w:val="both"/>
+              <w:rPr>
+                <w:rFonts w:ascii="Courier New" w:hAnsi="Courier New" w:cs="Courier New"/>
+                <w:sz w:val="20"/>
+                <w:szCs w:val="20"/>
+              </w:rPr>
+            </w:pPr>
+            <w:r>
+              <w:rPr>
+                <w:rFonts w:ascii="Courier New" w:hAnsi="Courier New" w:cs="Courier New"/>
+                <w:sz w:val="20"/>
+                <w:szCs w:val="20"/>
+              </w:rPr>
+              <w:t>23</w:t>
+            </w:r>
+          </w:p>
+          <w:p>
+            <w:pPr>
+              <w:jc w:val="both"/>
+              <w:rPr>
+                <w:rFonts w:ascii="Courier New" w:hAnsi="Courier New" w:cs="Courier New"/>
+                <w:sz w:val="20"/>
+                <w:szCs w:val="20"/>
+              </w:rPr>
+            </w:pPr>
+            <w:r>
+              <w:rPr>
+                <w:rFonts w:ascii="Courier New" w:hAnsi="Courier New" w:cs="Courier New"/>
+                <w:sz w:val="20"/>
+                <w:szCs w:val="20"/>
+              </w:rPr>
+              <w:t>24</w:t>
+            </w:r>
+          </w:p>
+          <w:p>
+            <w:pPr>
+              <w:jc w:val="both"/>
+              <w:rPr>
+                <w:rFonts w:ascii="Courier New" w:hAnsi="Courier New" w:cs="Courier New"/>
+                <w:sz w:val="20"/>
+                <w:szCs w:val="20"/>
+              </w:rPr>
+            </w:pPr>
+            <w:r>
+              <w:rPr>
+                <w:rFonts w:ascii="Courier New" w:hAnsi="Courier New" w:cs="Courier New"/>
+                <w:sz w:val="20"/>
+                <w:szCs w:val="20"/>
+              </w:rPr>
+              <w:t>25</w:t>
+            </w:r>
+          </w:p>
+          <w:p>
+            <w:pPr>
+              <w:jc w:val="both"/>
+              <w:rPr>
+                <w:rFonts w:ascii="Courier New" w:hAnsi="Courier New" w:cs="Courier New"/>
+                <w:sz w:val="20"/>
+                <w:szCs w:val="20"/>
+              </w:rPr>
+            </w:pPr>
+            <w:r>
+              <w:rPr>
+                <w:rFonts w:ascii="Courier New" w:hAnsi="Courier New" w:cs="Courier New"/>
+                <w:sz w:val="20"/>
+                <w:szCs w:val="20"/>
+              </w:rPr>
+              <w:t>26</w:t>
+            </w:r>
+          </w:p>
+        </w:tc>
+        <w:tc>
+          <w:tcPr>
+            <w:tcW w:w="7790" w:type="dxa"/>
+          </w:tcPr>
+          <w:p>
+            <w:pPr>
+              <w:jc w:val="both"/>
+              <w:rPr>
+                <w:rFonts w:ascii="Courier New" w:hAnsi="Courier New" w:cs="Courier New"/>
+                <w:b/>
+                <w:bCs/>
+                <w:sz w:val="20"/>
+                <w:szCs w:val="20"/>
+              </w:rPr>
+            </w:pPr>
+          </w:p>
+        </w:tc>
+      </w:tr>
+    </w:tbl>
     <w:p>
       <w:pPr>
         <w:jc w:val="both"/>

</xml_diff>